<commit_message>
Updated 12-19 to include SpotifyClassifier
</commit_message>
<xml_diff>
--- a/Alex_Thornton_Resume.docx
+++ b/Alex_Thornton_Resume.docx
@@ -885,23 +885,7 @@
                 <w:sz w:val="20"/>
                 <w:szCs w:val="20"/>
               </w:rPr>
-              <w:t xml:space="preserve">5G Systems, </w:t>
-            </w:r>
-            <w:r>
-              <w:rPr>
-                <w:rFonts w:ascii="Arial" w:eastAsia="Arial" w:hAnsi="Arial" w:cs="Arial"/>
-                <w:sz w:val="20"/>
-                <w:szCs w:val="20"/>
-              </w:rPr>
-              <w:t xml:space="preserve">Massive MIMO, </w:t>
-            </w:r>
-            <w:r>
-              <w:rPr>
-                <w:rFonts w:ascii="Arial" w:eastAsia="Arial" w:hAnsi="Arial" w:cs="Arial"/>
-                <w:sz w:val="20"/>
-                <w:szCs w:val="20"/>
-              </w:rPr>
-              <w:t>Communication Systems</w:t>
+              <w:t>5G Systems, Massive MIMO</w:t>
             </w:r>
           </w:p>
         </w:tc>
@@ -1456,29 +1440,6 @@
     </w:p>
     <w:p>
       <w:pPr>
-        <w:numPr>
-          <w:ilvl w:val="0"/>
-          <w:numId w:val="7"/>
-        </w:numPr>
-        <w:spacing w:after="60" w:line="205" w:lineRule="atLeast"/>
-        <w:ind w:left="330" w:hanging="252"/>
-        <w:rPr>
-          <w:rFonts w:ascii="Arial" w:eastAsia="Arial" w:hAnsi="Arial" w:cs="Arial"/>
-          <w:sz w:val="20"/>
-          <w:szCs w:val="20"/>
-        </w:rPr>
-      </w:pPr>
-      <w:r>
-        <w:rPr>
-          <w:rFonts w:ascii="Arial" w:eastAsia="Arial" w:hAnsi="Arial" w:cs="Arial"/>
-          <w:sz w:val="20"/>
-          <w:szCs w:val="20"/>
-        </w:rPr>
-        <w:t>Designed algorithms to meet customer requirements using electronic warfare techniques</w:t>
-      </w:r>
-    </w:p>
-    <w:p>
-      <w:pPr>
         <w:spacing w:after="60" w:line="205" w:lineRule="atLeast"/>
         <w:ind w:left="78"/>
         <w:rPr>
@@ -1676,6 +1637,7 @@
           <w:szCs w:val="20"/>
         </w:rPr>
       </w:pPr>
+      <w:proofErr w:type="spellStart"/>
       <w:r>
         <w:rPr>
           <w:rFonts w:ascii="Arial" w:eastAsia="Arial" w:hAnsi="Arial" w:cs="Arial"/>
@@ -1684,7 +1646,18 @@
           <w:sz w:val="20"/>
           <w:szCs w:val="20"/>
         </w:rPr>
-        <w:t>Learning to Learn - Math Word Problem Kaggle Competition</w:t>
+        <w:t>SpotifyClassifier</w:t>
+      </w:r>
+      <w:proofErr w:type="spellEnd"/>
+      <w:r>
+        <w:rPr>
+          <w:rFonts w:ascii="Arial" w:eastAsia="Arial" w:hAnsi="Arial" w:cs="Arial"/>
+          <w:b/>
+          <w:bCs/>
+          <w:sz w:val="20"/>
+          <w:szCs w:val="20"/>
+        </w:rPr>
+        <w:t xml:space="preserve"> </w:t>
       </w:r>
     </w:p>
     <w:p>
@@ -1707,7 +1680,40 @@
           <w:sz w:val="20"/>
           <w:szCs w:val="20"/>
         </w:rPr>
-        <w:t>Ranked 3rd place in deep learning course Kaggle competition @ Columbia University</w:t>
+        <w:t>Voted 2</w:t>
+      </w:r>
+      <w:r>
+        <w:rPr>
+          <w:rFonts w:ascii="Arial" w:eastAsia="Arial" w:hAnsi="Arial" w:cs="Arial"/>
+          <w:sz w:val="20"/>
+          <w:szCs w:val="20"/>
+          <w:vertAlign w:val="superscript"/>
+        </w:rPr>
+        <w:t>nd</w:t>
+      </w:r>
+      <w:r>
+        <w:rPr>
+          <w:rFonts w:ascii="Arial" w:eastAsia="Arial" w:hAnsi="Arial" w:cs="Arial"/>
+          <w:sz w:val="20"/>
+          <w:szCs w:val="20"/>
+        </w:rPr>
+        <w:t xml:space="preserve"> best research project</w:t>
+      </w:r>
+      <w:r>
+        <w:rPr>
+          <w:rFonts w:ascii="Arial" w:eastAsia="Arial" w:hAnsi="Arial" w:cs="Arial"/>
+          <w:sz w:val="20"/>
+          <w:szCs w:val="20"/>
+        </w:rPr>
+        <w:t xml:space="preserve"> </w:t>
+      </w:r>
+      <w:r>
+        <w:rPr>
+          <w:rFonts w:ascii="Arial" w:eastAsia="Arial" w:hAnsi="Arial" w:cs="Arial"/>
+          <w:sz w:val="20"/>
+          <w:szCs w:val="20"/>
+        </w:rPr>
+        <w:t>at Columbia University Big Data Analytics Expo – Fall 2021</w:t>
       </w:r>
     </w:p>
     <w:p>
@@ -1730,23 +1736,15 @@
           <w:sz w:val="20"/>
           <w:szCs w:val="20"/>
         </w:rPr>
-        <w:t xml:space="preserve">Trained GPT-2 and </w:t>
-      </w:r>
-      <w:r>
-        <w:rPr>
-          <w:rFonts w:ascii="Arial" w:eastAsia="Arial" w:hAnsi="Arial" w:cs="Arial"/>
-          <w:sz w:val="20"/>
-          <w:szCs w:val="20"/>
-        </w:rPr>
-        <w:t>graph2tree</w:t>
-      </w:r>
-      <w:r>
-        <w:rPr>
-          <w:rFonts w:ascii="Arial" w:eastAsia="Arial" w:hAnsi="Arial" w:cs="Arial"/>
-          <w:sz w:val="20"/>
-          <w:szCs w:val="20"/>
-        </w:rPr>
-        <w:t xml:space="preserve"> architectures to solve math word problems</w:t>
+        <w:t xml:space="preserve">Designed machine learning model to interface with Spotify API to classify </w:t>
+      </w:r>
+      <w:r>
+        <w:rPr>
+          <w:rFonts w:ascii="Arial" w:eastAsia="Arial" w:hAnsi="Arial" w:cs="Arial"/>
+          <w:sz w:val="20"/>
+          <w:szCs w:val="20"/>
+        </w:rPr>
+        <w:t>track genres from song name only</w:t>
       </w:r>
     </w:p>
     <w:p>
@@ -1755,7 +1753,7 @@
           <w:ilvl w:val="0"/>
           <w:numId w:val="10"/>
         </w:numPr>
-        <w:spacing w:after="60" w:line="205" w:lineRule="atLeast"/>
+        <w:spacing w:line="205" w:lineRule="atLeast"/>
         <w:ind w:left="330" w:hanging="252"/>
         <w:rPr>
           <w:rFonts w:ascii="Arial" w:eastAsia="Arial" w:hAnsi="Arial" w:cs="Arial"/>
@@ -1769,7 +1767,152 @@
           <w:sz w:val="20"/>
           <w:szCs w:val="20"/>
         </w:rPr>
-        <w:t>Cleaned and formatted various training datasets to improve model performance</w:t>
+        <w:t>Performed novel subgenre interconnectedness analysis to estimate Fisher information of subgenres</w:t>
+      </w:r>
+    </w:p>
+    <w:p>
+      <w:pPr>
+        <w:spacing w:line="205" w:lineRule="atLeast"/>
+        <w:rPr>
+          <w:rFonts w:ascii="Arial" w:eastAsia="Arial" w:hAnsi="Arial" w:cs="Arial"/>
+          <w:b/>
+          <w:bCs/>
+          <w:sz w:val="20"/>
+          <w:szCs w:val="20"/>
+        </w:rPr>
+      </w:pPr>
+    </w:p>
+    <w:p>
+      <w:pPr>
+        <w:spacing w:line="205" w:lineRule="atLeast"/>
+        <w:rPr>
+          <w:rFonts w:ascii="Arial" w:eastAsia="Arial" w:hAnsi="Arial" w:cs="Arial"/>
+          <w:b/>
+          <w:bCs/>
+          <w:sz w:val="20"/>
+          <w:szCs w:val="20"/>
+        </w:rPr>
+      </w:pPr>
+      <w:r>
+        <w:rPr>
+          <w:rFonts w:ascii="Arial" w:eastAsia="Arial" w:hAnsi="Arial" w:cs="Arial"/>
+          <w:b/>
+          <w:bCs/>
+          <w:sz w:val="20"/>
+          <w:szCs w:val="20"/>
+        </w:rPr>
+        <w:t>Learning to Learn - Math Word Problem Kaggle Competition</w:t>
+      </w:r>
+    </w:p>
+    <w:p>
+      <w:pPr>
+        <w:numPr>
+          <w:ilvl w:val="0"/>
+          <w:numId w:val="10"/>
+        </w:numPr>
+        <w:spacing w:line="205" w:lineRule="atLeast"/>
+        <w:ind w:left="330" w:hanging="252"/>
+        <w:rPr>
+          <w:rFonts w:ascii="Arial" w:eastAsia="Arial" w:hAnsi="Arial" w:cs="Arial"/>
+          <w:sz w:val="20"/>
+          <w:szCs w:val="20"/>
+        </w:rPr>
+      </w:pPr>
+      <w:r>
+        <w:rPr>
+          <w:rFonts w:ascii="Arial" w:eastAsia="Arial" w:hAnsi="Arial" w:cs="Arial"/>
+          <w:sz w:val="20"/>
+          <w:szCs w:val="20"/>
+        </w:rPr>
+        <w:t xml:space="preserve">Ranked </w:t>
+      </w:r>
+      <w:r>
+        <w:rPr>
+          <w:rFonts w:ascii="Arial" w:eastAsia="Arial" w:hAnsi="Arial" w:cs="Arial"/>
+          <w:sz w:val="20"/>
+          <w:szCs w:val="20"/>
+        </w:rPr>
+        <w:t>3</w:t>
+      </w:r>
+      <w:r>
+        <w:rPr>
+          <w:rFonts w:ascii="Arial" w:eastAsia="Arial" w:hAnsi="Arial" w:cs="Arial"/>
+          <w:sz w:val="20"/>
+          <w:szCs w:val="20"/>
+          <w:vertAlign w:val="superscript"/>
+        </w:rPr>
+        <w:t>rd</w:t>
+      </w:r>
+      <w:r>
+        <w:rPr>
+          <w:rFonts w:ascii="Arial" w:eastAsia="Arial" w:hAnsi="Arial" w:cs="Arial"/>
+          <w:sz w:val="20"/>
+          <w:szCs w:val="20"/>
+        </w:rPr>
+        <w:t xml:space="preserve"> place in deep learning course Kaggle competition </w:t>
+      </w:r>
+      <w:r>
+        <w:rPr>
+          <w:rFonts w:ascii="Arial" w:eastAsia="Arial" w:hAnsi="Arial" w:cs="Arial"/>
+          <w:sz w:val="20"/>
+          <w:szCs w:val="20"/>
+        </w:rPr>
+        <w:t>at</w:t>
+      </w:r>
+      <w:r>
+        <w:rPr>
+          <w:rFonts w:ascii="Arial" w:eastAsia="Arial" w:hAnsi="Arial" w:cs="Arial"/>
+          <w:sz w:val="20"/>
+          <w:szCs w:val="20"/>
+        </w:rPr>
+        <w:t xml:space="preserve"> Columbia University</w:t>
+      </w:r>
+      <w:r>
+        <w:rPr>
+          <w:rFonts w:ascii="Arial" w:eastAsia="Arial" w:hAnsi="Arial" w:cs="Arial"/>
+          <w:sz w:val="20"/>
+          <w:szCs w:val="20"/>
+        </w:rPr>
+        <w:t xml:space="preserve"> – Summer 2021</w:t>
+      </w:r>
+    </w:p>
+    <w:p>
+      <w:pPr>
+        <w:numPr>
+          <w:ilvl w:val="0"/>
+          <w:numId w:val="10"/>
+        </w:numPr>
+        <w:spacing w:line="205" w:lineRule="atLeast"/>
+        <w:ind w:left="330" w:hanging="252"/>
+        <w:rPr>
+          <w:rFonts w:ascii="Arial" w:eastAsia="Arial" w:hAnsi="Arial" w:cs="Arial"/>
+          <w:sz w:val="20"/>
+          <w:szCs w:val="20"/>
+        </w:rPr>
+      </w:pPr>
+      <w:r>
+        <w:rPr>
+          <w:rFonts w:ascii="Arial" w:eastAsia="Arial" w:hAnsi="Arial" w:cs="Arial"/>
+          <w:sz w:val="20"/>
+          <w:szCs w:val="20"/>
+        </w:rPr>
+        <w:t xml:space="preserve">Trained GPT-2 and </w:t>
+      </w:r>
+      <w:r>
+        <w:rPr>
+          <w:rFonts w:ascii="Arial" w:eastAsia="Arial" w:hAnsi="Arial" w:cs="Arial"/>
+          <w:sz w:val="20"/>
+          <w:szCs w:val="20"/>
+        </w:rPr>
+        <w:t>graph2tree</w:t>
+      </w:r>
+      <w:r>
+        <w:rPr>
+          <w:rFonts w:ascii="Arial" w:eastAsia="Arial" w:hAnsi="Arial" w:cs="Arial"/>
+          <w:sz w:val="20"/>
+          <w:szCs w:val="20"/>
+        </w:rPr>
+        <w:t xml:space="preserve"> architectures to solve math word problems</w:t>
       </w:r>
     </w:p>
     <w:p>
@@ -1908,53 +2051,15 @@
           <w:sz w:val="20"/>
           <w:szCs w:val="20"/>
         </w:rPr>
-        <w:t>Active United States DoD Security Clearance - SECRET, 2018</w:t>
-      </w:r>
-    </w:p>
-    <w:p>
-      <w:pPr>
-        <w:numPr>
-          <w:ilvl w:val="0"/>
-          <w:numId w:val="12"/>
-        </w:numPr>
-        <w:spacing w:line="205" w:lineRule="atLeast"/>
-        <w:ind w:left="330" w:hanging="252"/>
-        <w:rPr>
-          <w:rFonts w:ascii="Arial" w:eastAsia="Arial" w:hAnsi="Arial" w:cs="Arial"/>
-          <w:sz w:val="20"/>
-          <w:szCs w:val="20"/>
-        </w:rPr>
-      </w:pPr>
-      <w:r>
-        <w:rPr>
-          <w:rFonts w:ascii="Arial" w:eastAsia="Arial" w:hAnsi="Arial" w:cs="Arial"/>
-          <w:sz w:val="20"/>
-          <w:szCs w:val="20"/>
-        </w:rPr>
-        <w:t>IEEE Region 1 Research Paper Competition 2018 - Honorable Mention, 2018</w:t>
-      </w:r>
-    </w:p>
-    <w:p>
-      <w:pPr>
-        <w:numPr>
-          <w:ilvl w:val="0"/>
-          <w:numId w:val="12"/>
-        </w:numPr>
-        <w:spacing w:line="205" w:lineRule="atLeast"/>
-        <w:ind w:left="330" w:hanging="252"/>
-        <w:rPr>
-          <w:rFonts w:ascii="Arial" w:eastAsia="Arial" w:hAnsi="Arial" w:cs="Arial"/>
-          <w:sz w:val="20"/>
-          <w:szCs w:val="20"/>
-        </w:rPr>
-      </w:pPr>
-      <w:r>
-        <w:rPr>
-          <w:rFonts w:ascii="Arial" w:eastAsia="Arial" w:hAnsi="Arial" w:cs="Arial"/>
-          <w:sz w:val="20"/>
-          <w:szCs w:val="20"/>
-        </w:rPr>
-        <w:t>Eagle Scout - Boy Scouts of America, 2015</w:t>
+        <w:t>Eagle Scout - Boy Scouts of America, 201</w:t>
+      </w:r>
+      <w:r>
+        <w:rPr>
+          <w:rFonts w:ascii="Arial" w:eastAsia="Arial" w:hAnsi="Arial" w:cs="Arial"/>
+          <w:sz w:val="20"/>
+          <w:szCs w:val="20"/>
+        </w:rPr>
+        <w:t>3</w:t>
       </w:r>
     </w:p>
     <w:sectPr>

</xml_diff>

<commit_message>
Post grad update w/ CAA email
</commit_message>
<xml_diff>
--- a/Alex_Thornton_Resume.docx
+++ b/Alex_Thornton_Resume.docx
@@ -1,6 +1,6 @@
 
 <file path=word/document.xml><?xml version="1.0" encoding="utf-8"?>
-<w:document xmlns:wpc="http://schemas.microsoft.com/office/word/2010/wordprocessingCanvas" xmlns:cx="http://schemas.microsoft.com/office/drawing/2014/chartex" xmlns:cx1="http://schemas.microsoft.com/office/drawing/2015/9/8/chartex" xmlns:cx2="http://schemas.microsoft.com/office/drawing/2015/10/21/chartex" xmlns:cx3="http://schemas.microsoft.com/office/drawing/2016/5/9/chartex" xmlns:cx4="http://schemas.microsoft.com/office/drawing/2016/5/10/chartex" xmlns:cx5="http://schemas.microsoft.com/office/drawing/2016/5/11/chartex" xmlns:cx6="http://schemas.microsoft.com/office/drawing/2016/5/12/chartex" xmlns:cx7="http://schemas.microsoft.com/office/drawing/2016/5/13/chartex" xmlns:cx8="http://schemas.microsoft.com/office/drawing/2016/5/14/chartex" xmlns:mc="http://schemas.openxmlformats.org/markup-compatibility/2006" xmlns:aink="http://schemas.microsoft.com/office/drawing/2016/ink" xmlns:am3d="http://schemas.microsoft.com/office/drawing/2017/model3d" xmlns:o="urn:schemas-microsoft-com:office:office" xmlns:r="http://schemas.openxmlformats.org/officeDocument/2006/relationships" xmlns:m="http://schemas.openxmlformats.org/officeDocument/2006/math" xmlns:v="urn:schemas-microsoft-com:vml" xmlns:wp14="http://schemas.microsoft.com/office/word/2010/wordprocessingDrawing" xmlns:wp="http://schemas.openxmlformats.org/drawingml/2006/wordprocessingDrawing" xmlns:w10="urn:schemas-microsoft-com:office:word" xmlns:w="http://schemas.openxmlformats.org/wordprocessingml/2006/main" xmlns:w14="http://schemas.microsoft.com/office/word/2010/wordml" xmlns:w15="http://schemas.microsoft.com/office/word/2012/wordml" xmlns:w16cex="http://schemas.microsoft.com/office/word/2018/wordml/cex" xmlns:w16cid="http://schemas.microsoft.com/office/word/2016/wordml/cid" xmlns:w16="http://schemas.microsoft.com/office/word/2018/wordml" xmlns:w16sdtdh="http://schemas.microsoft.com/office/word/2020/wordml/sdtdatahash" xmlns:w16se="http://schemas.microsoft.com/office/word/2015/wordml/symex" xmlns:wpg="http://schemas.microsoft.com/office/word/2010/wordprocessingGroup" xmlns:wpi="http://schemas.microsoft.com/office/word/2010/wordprocessingInk" xmlns:wne="http://schemas.microsoft.com/office/word/2006/wordml" xmlns:wps="http://schemas.microsoft.com/office/word/2010/wordprocessingShape" mc:Ignorable="w14 w15 w16se w16cid w16 w16cex w16sdtdh wp14">
+<w:document xmlns:wpc="http://schemas.microsoft.com/office/word/2010/wordprocessingCanvas" xmlns:cx="http://schemas.microsoft.com/office/drawing/2014/chartex" xmlns:cx1="http://schemas.microsoft.com/office/drawing/2015/9/8/chartex" xmlns:cx2="http://schemas.microsoft.com/office/drawing/2015/10/21/chartex" xmlns:cx3="http://schemas.microsoft.com/office/drawing/2016/5/9/chartex" xmlns:cx4="http://schemas.microsoft.com/office/drawing/2016/5/10/chartex" xmlns:cx5="http://schemas.microsoft.com/office/drawing/2016/5/11/chartex" xmlns:cx6="http://schemas.microsoft.com/office/drawing/2016/5/12/chartex" xmlns:cx7="http://schemas.microsoft.com/office/drawing/2016/5/13/chartex" xmlns:cx8="http://schemas.microsoft.com/office/drawing/2016/5/14/chartex" xmlns:mc="http://schemas.openxmlformats.org/markup-compatibility/2006" xmlns:aink="http://schemas.microsoft.com/office/drawing/2016/ink" xmlns:am3d="http://schemas.microsoft.com/office/drawing/2017/model3d" xmlns:o="urn:schemas-microsoft-com:office:office" xmlns:oel="http://schemas.microsoft.com/office/2019/extlst" xmlns:r="http://schemas.openxmlformats.org/officeDocument/2006/relationships" xmlns:m="http://schemas.openxmlformats.org/officeDocument/2006/math" xmlns:v="urn:schemas-microsoft-com:vml" xmlns:wp14="http://schemas.microsoft.com/office/word/2010/wordprocessingDrawing" xmlns:wp="http://schemas.openxmlformats.org/drawingml/2006/wordprocessingDrawing" xmlns:w10="urn:schemas-microsoft-com:office:word" xmlns:w="http://schemas.openxmlformats.org/wordprocessingml/2006/main" xmlns:w14="http://schemas.microsoft.com/office/word/2010/wordml" xmlns:w15="http://schemas.microsoft.com/office/word/2012/wordml" xmlns:w16cex="http://schemas.microsoft.com/office/word/2018/wordml/cex" xmlns:w16cid="http://schemas.microsoft.com/office/word/2016/wordml/cid" xmlns:w16="http://schemas.microsoft.com/office/word/2018/wordml" xmlns:w16sdtdh="http://schemas.microsoft.com/office/word/2020/wordml/sdtdatahash" xmlns:w16se="http://schemas.microsoft.com/office/word/2015/wordml/symex" xmlns:wpg="http://schemas.microsoft.com/office/word/2010/wordprocessingGroup" xmlns:wpi="http://schemas.microsoft.com/office/word/2010/wordprocessingInk" xmlns:wne="http://schemas.microsoft.com/office/word/2006/wordml" xmlns:wps="http://schemas.microsoft.com/office/word/2010/wordprocessingShape" mc:Ignorable="w14 w15 w16se w16cid w16 w16cex w16sdtdh wp14">
   <w:body>
     <w:p>
       <w:pPr>
@@ -79,12 +79,12 @@
       <w:hyperlink r:id="rId5" w:history="1">
         <w:r>
           <w:rPr>
+            <w:rStyle w:val="Hyperlink"/>
             <w:rFonts w:ascii="Arial" w:eastAsia="Arial" w:hAnsi="Arial" w:cs="Arial"/>
-            <w:color w:val="000000"/>
             <w:sz w:val="20"/>
             <w:szCs w:val="20"/>
           </w:rPr>
-          <w:t>a.thornton@columbia.edu</w:t>
+          <w:t>alext@caa.columbia.edu</w:t>
         </w:r>
       </w:hyperlink>
       <w:r>
@@ -553,43 +553,7 @@
           <w:sz w:val="20"/>
           <w:szCs w:val="20"/>
         </w:rPr>
-        <w:t xml:space="preserve">Tau Beta Pi | </w:t>
-      </w:r>
-      <w:proofErr w:type="spellStart"/>
-      <w:r>
-        <w:rPr>
-          <w:rFonts w:ascii="Arial" w:eastAsia="Arial" w:hAnsi="Arial" w:cs="Arial"/>
-          <w:sz w:val="20"/>
-          <w:szCs w:val="20"/>
-        </w:rPr>
-        <w:t>Eta</w:t>
-      </w:r>
-      <w:proofErr w:type="spellEnd"/>
-      <w:r>
-        <w:rPr>
-          <w:rFonts w:ascii="Arial" w:eastAsia="Arial" w:hAnsi="Arial" w:cs="Arial"/>
-          <w:sz w:val="20"/>
-          <w:szCs w:val="20"/>
-        </w:rPr>
-        <w:t xml:space="preserve"> Kappa Nu | Phi </w:t>
-      </w:r>
-      <w:proofErr w:type="spellStart"/>
-      <w:r>
-        <w:rPr>
-          <w:rFonts w:ascii="Arial" w:eastAsia="Arial" w:hAnsi="Arial" w:cs="Arial"/>
-          <w:sz w:val="20"/>
-          <w:szCs w:val="20"/>
-        </w:rPr>
-        <w:t>Eta</w:t>
-      </w:r>
-      <w:proofErr w:type="spellEnd"/>
-      <w:r>
-        <w:rPr>
-          <w:rFonts w:ascii="Arial" w:eastAsia="Arial" w:hAnsi="Arial" w:cs="Arial"/>
-          <w:sz w:val="20"/>
-          <w:szCs w:val="20"/>
-        </w:rPr>
-        <w:t xml:space="preserve"> Sigma</w:t>
+        <w:t>Tau Beta Pi | Eta Kappa Nu | Phi Eta Sigma</w:t>
       </w:r>
     </w:p>
     <w:p>
@@ -712,7 +676,7 @@
                 <w:sz w:val="20"/>
                 <w:szCs w:val="20"/>
               </w:rPr>
-              <w:t xml:space="preserve">C/C++, Python, Linux, Docker, Hadoop, Spark, AI/ML, </w:t>
+              <w:t xml:space="preserve">C/C++, Python, Linux, Docker, Hadoop, Spark, </w:t>
             </w:r>
             <w:r>
               <w:rPr>
@@ -720,7 +684,23 @@
                 <w:sz w:val="20"/>
                 <w:szCs w:val="20"/>
               </w:rPr>
-              <w:t>Google Cloud Platform, DSP</w:t>
+              <w:t>SQL</w:t>
+            </w:r>
+            <w:r>
+              <w:rPr>
+                <w:rFonts w:ascii="Arial" w:eastAsia="Arial" w:hAnsi="Arial" w:cs="Arial"/>
+                <w:sz w:val="20"/>
+                <w:szCs w:val="20"/>
+              </w:rPr>
+              <w:t xml:space="preserve">, </w:t>
+            </w:r>
+            <w:r>
+              <w:rPr>
+                <w:rFonts w:ascii="Arial" w:eastAsia="Arial" w:hAnsi="Arial" w:cs="Arial"/>
+                <w:sz w:val="20"/>
+                <w:szCs w:val="20"/>
+              </w:rPr>
+              <w:t>DSP</w:t>
             </w:r>
             <w:r>
               <w:rPr>
@@ -738,34 +718,22 @@
               </w:rPr>
               <w:t xml:space="preserve"> </w:t>
             </w:r>
-            <w:proofErr w:type="spellStart"/>
             <w:r>
               <w:rPr>
                 <w:rFonts w:ascii="Arial" w:eastAsia="Arial" w:hAnsi="Arial" w:cs="Arial"/>
                 <w:sz w:val="20"/>
                 <w:szCs w:val="20"/>
               </w:rPr>
-              <w:t>Tensorflow</w:t>
+              <w:t xml:space="preserve">Tensorflow, PyTorch, </w:t>
             </w:r>
-            <w:proofErr w:type="spellEnd"/>
             <w:r>
               <w:rPr>
                 <w:rFonts w:ascii="Arial" w:eastAsia="Arial" w:hAnsi="Arial" w:cs="Arial"/>
                 <w:sz w:val="20"/>
                 <w:szCs w:val="20"/>
               </w:rPr>
-              <w:t xml:space="preserve">, </w:t>
+              <w:t>MATLAB</w:t>
             </w:r>
-            <w:proofErr w:type="spellStart"/>
-            <w:r>
-              <w:rPr>
-                <w:rFonts w:ascii="Arial" w:eastAsia="Arial" w:hAnsi="Arial" w:cs="Arial"/>
-                <w:sz w:val="20"/>
-                <w:szCs w:val="20"/>
-              </w:rPr>
-              <w:t>PyTorch</w:t>
-            </w:r>
-            <w:proofErr w:type="spellEnd"/>
             <w:r>
               <w:rPr>
                 <w:rFonts w:ascii="Arial" w:eastAsia="Arial" w:hAnsi="Arial" w:cs="Arial"/>
@@ -780,7 +748,39 @@
                 <w:sz w:val="20"/>
                 <w:szCs w:val="20"/>
               </w:rPr>
-              <w:t>Big Data, Algorithms, MATLAB</w:t>
+              <w:t xml:space="preserve">Big Data, </w:t>
+            </w:r>
+            <w:r>
+              <w:rPr>
+                <w:rFonts w:ascii="Arial" w:eastAsia="Arial" w:hAnsi="Arial" w:cs="Arial"/>
+                <w:sz w:val="20"/>
+                <w:szCs w:val="20"/>
+              </w:rPr>
+              <w:t>Google Cloud, AWS</w:t>
+            </w:r>
+            <w:r>
+              <w:rPr>
+                <w:rFonts w:ascii="Arial" w:eastAsia="Arial" w:hAnsi="Arial" w:cs="Arial"/>
+                <w:sz w:val="20"/>
+                <w:szCs w:val="20"/>
+              </w:rPr>
+              <w:t xml:space="preserve">, </w:t>
+            </w:r>
+            <w:r>
+              <w:rPr>
+                <w:rFonts w:ascii="Arial" w:eastAsia="Arial" w:hAnsi="Arial" w:cs="Arial"/>
+                <w:sz w:val="20"/>
+                <w:szCs w:val="20"/>
+              </w:rPr>
+              <w:t xml:space="preserve">Convex Optimization, </w:t>
+            </w:r>
+            <w:r>
+              <w:rPr>
+                <w:rFonts w:ascii="Arial" w:eastAsia="Arial" w:hAnsi="Arial" w:cs="Arial"/>
+                <w:sz w:val="20"/>
+                <w:szCs w:val="20"/>
+              </w:rPr>
+              <w:t>Speech Recognition</w:t>
             </w:r>
           </w:p>
         </w:tc>
@@ -885,7 +885,7 @@
                 <w:sz w:val="20"/>
                 <w:szCs w:val="20"/>
               </w:rPr>
-              <w:t>5G Systems, Massive MIMO</w:t>
+              <w:t>Compressed Sensing, 5G</w:t>
             </w:r>
           </w:p>
         </w:tc>
@@ -1040,33 +1040,47 @@
           <w:sz w:val="20"/>
           <w:szCs w:val="20"/>
         </w:rPr>
-        <w:t xml:space="preserve">Integrated </w:t>
-      </w:r>
-      <w:r>
-        <w:rPr>
-          <w:rFonts w:ascii="Arial" w:eastAsia="Arial" w:hAnsi="Arial" w:cs="Arial"/>
-          <w:sz w:val="20"/>
-          <w:szCs w:val="20"/>
-        </w:rPr>
-        <w:t xml:space="preserve">random forest and deep learning </w:t>
-      </w:r>
-      <w:proofErr w:type="spellStart"/>
-      <w:r>
-        <w:rPr>
-          <w:rFonts w:ascii="Arial" w:eastAsia="Arial" w:hAnsi="Arial" w:cs="Arial"/>
-          <w:sz w:val="20"/>
-          <w:szCs w:val="20"/>
-        </w:rPr>
-        <w:t>PyTorch</w:t>
-      </w:r>
-      <w:proofErr w:type="spellEnd"/>
-      <w:r>
-        <w:rPr>
-          <w:rFonts w:ascii="Arial" w:eastAsia="Arial" w:hAnsi="Arial" w:cs="Arial"/>
-          <w:sz w:val="20"/>
-          <w:szCs w:val="20"/>
-        </w:rPr>
-        <w:t xml:space="preserve"> models for IRAD electronic warfare effort</w:t>
+        <w:t xml:space="preserve">Designed PyTorch </w:t>
+      </w:r>
+      <w:r>
+        <w:rPr>
+          <w:rFonts w:ascii="Arial" w:eastAsia="Arial" w:hAnsi="Arial" w:cs="Arial"/>
+          <w:sz w:val="20"/>
+          <w:szCs w:val="20"/>
+        </w:rPr>
+        <w:t xml:space="preserve">CNN and LSTM models </w:t>
+      </w:r>
+      <w:r>
+        <w:rPr>
+          <w:rFonts w:ascii="Arial" w:eastAsia="Arial" w:hAnsi="Arial" w:cs="Arial"/>
+          <w:sz w:val="20"/>
+          <w:szCs w:val="20"/>
+        </w:rPr>
+        <w:t xml:space="preserve">for IRAD </w:t>
+      </w:r>
+      <w:r>
+        <w:rPr>
+          <w:rFonts w:ascii="Arial" w:eastAsia="Arial" w:hAnsi="Arial" w:cs="Arial"/>
+          <w:sz w:val="20"/>
+          <w:szCs w:val="20"/>
+        </w:rPr>
+        <w:t xml:space="preserve">submarine </w:t>
+      </w:r>
+      <w:r>
+        <w:rPr>
+          <w:rFonts w:ascii="Arial" w:eastAsia="Arial" w:hAnsi="Arial" w:cs="Arial"/>
+          <w:sz w:val="20"/>
+          <w:szCs w:val="20"/>
+        </w:rPr>
+        <w:t>electronic warfare</w:t>
+      </w:r>
+      <w:r>
+        <w:rPr>
+          <w:rFonts w:ascii="Arial" w:eastAsia="Arial" w:hAnsi="Arial" w:cs="Arial"/>
+          <w:sz w:val="20"/>
+          <w:szCs w:val="20"/>
+        </w:rPr>
+        <w:t xml:space="preserve"> application</w:t>
       </w:r>
     </w:p>
     <w:p>
@@ -1089,31 +1103,55 @@
           <w:sz w:val="20"/>
           <w:szCs w:val="20"/>
         </w:rPr>
-        <w:t>Complemented</w:t>
-      </w:r>
-      <w:r>
-        <w:rPr>
-          <w:rFonts w:ascii="Arial" w:eastAsia="Arial" w:hAnsi="Arial" w:cs="Arial"/>
-          <w:sz w:val="20"/>
-          <w:szCs w:val="20"/>
-        </w:rPr>
-        <w:t xml:space="preserve"> existing software pipelines with AI models </w:t>
-      </w:r>
-      <w:r>
-        <w:rPr>
-          <w:rFonts w:ascii="Arial" w:eastAsia="Arial" w:hAnsi="Arial" w:cs="Arial"/>
-          <w:sz w:val="20"/>
-          <w:szCs w:val="20"/>
-        </w:rPr>
-        <w:t xml:space="preserve">for </w:t>
-      </w:r>
-      <w:r>
-        <w:rPr>
-          <w:rFonts w:ascii="Arial" w:eastAsia="Arial" w:hAnsi="Arial" w:cs="Arial"/>
-          <w:sz w:val="20"/>
-          <w:szCs w:val="20"/>
-        </w:rPr>
-        <w:t>improved performance</w:t>
+        <w:t>T</w:t>
+      </w:r>
+      <w:r>
+        <w:rPr>
+          <w:rFonts w:ascii="Arial" w:eastAsia="Arial" w:hAnsi="Arial" w:cs="Arial"/>
+          <w:sz w:val="20"/>
+          <w:szCs w:val="20"/>
+        </w:rPr>
+        <w:t>ransitioned dat</w:t>
+      </w:r>
+      <w:r>
+        <w:rPr>
+          <w:rFonts w:ascii="Arial" w:eastAsia="Arial" w:hAnsi="Arial" w:cs="Arial"/>
+          <w:sz w:val="20"/>
+          <w:szCs w:val="20"/>
+        </w:rPr>
+        <w:t xml:space="preserve">a </w:t>
+      </w:r>
+      <w:r>
+        <w:rPr>
+          <w:rFonts w:ascii="Arial" w:eastAsia="Arial" w:hAnsi="Arial" w:cs="Arial"/>
+          <w:sz w:val="20"/>
+          <w:szCs w:val="20"/>
+        </w:rPr>
+        <w:t>pipeline</w:t>
+      </w:r>
+      <w:r>
+        <w:rPr>
+          <w:rFonts w:ascii="Arial" w:eastAsia="Arial" w:hAnsi="Arial" w:cs="Arial"/>
+          <w:sz w:val="20"/>
+          <w:szCs w:val="20"/>
+        </w:rPr>
+        <w:t xml:space="preserve"> to modern AWS data lake with MySQL </w:t>
+      </w:r>
+      <w:r>
+        <w:rPr>
+          <w:rFonts w:ascii="Arial" w:eastAsia="Arial" w:hAnsi="Arial" w:cs="Arial"/>
+          <w:sz w:val="20"/>
+          <w:szCs w:val="20"/>
+        </w:rPr>
+        <w:t>tables</w:t>
+      </w:r>
+      <w:r>
+        <w:rPr>
+          <w:rFonts w:ascii="Arial" w:eastAsia="Arial" w:hAnsi="Arial" w:cs="Arial"/>
+          <w:sz w:val="20"/>
+          <w:szCs w:val="20"/>
+        </w:rPr>
+        <w:t xml:space="preserve"> for storage and computation</w:t>
       </w:r>
     </w:p>
     <w:p>
@@ -1288,7 +1326,15 @@
           <w:sz w:val="20"/>
           <w:szCs w:val="20"/>
         </w:rPr>
-        <w:t>Introduced GitLab runner continuous integration/ development shell scripts for lab automation</w:t>
+        <w:t xml:space="preserve">Wrote </w:t>
+      </w:r>
+      <w:r>
+        <w:rPr>
+          <w:rFonts w:ascii="Arial" w:eastAsia="Arial" w:hAnsi="Arial" w:cs="Arial"/>
+          <w:sz w:val="20"/>
+          <w:szCs w:val="20"/>
+        </w:rPr>
+        <w:t>GitLab runner continuous integration/ development shell scripts for lab automation</w:t>
       </w:r>
     </w:p>
     <w:p>
@@ -1311,7 +1357,15 @@
           <w:sz w:val="20"/>
           <w:szCs w:val="20"/>
         </w:rPr>
-        <w:t>Transitioned synthetic aperture radar (SAR) software interface for firmware and hardware upgrade</w:t>
+        <w:t xml:space="preserve">Upgraded </w:t>
+      </w:r>
+      <w:r>
+        <w:rPr>
+          <w:rFonts w:ascii="Arial" w:eastAsia="Arial" w:hAnsi="Arial" w:cs="Arial"/>
+          <w:sz w:val="20"/>
+          <w:szCs w:val="20"/>
+        </w:rPr>
+        <w:t>synthetic aperture radar (SAR) software interface for firmware and hardware upgrade</w:t>
       </w:r>
     </w:p>
     <w:p>
@@ -1347,9 +1401,8 @@
           <w:sz w:val="20"/>
           <w:szCs w:val="20"/>
         </w:rPr>
-        <w:t xml:space="preserve">Systems Engineer </w:t>
-      </w:r>
-      <w:proofErr w:type="spellStart"/>
+        <w:t>Systems Engineer As</w:t>
+      </w:r>
       <w:r>
         <w:rPr>
           <w:rStyle w:val="fs13fw6overflow-hidden"/>
@@ -1359,19 +1412,7 @@
           <w:sz w:val="20"/>
           <w:szCs w:val="20"/>
         </w:rPr>
-        <w:t>Asc</w:t>
-      </w:r>
-      <w:proofErr w:type="spellEnd"/>
-      <w:r>
-        <w:rPr>
-          <w:rStyle w:val="fs13fw6overflow-hidden"/>
-          <w:rFonts w:ascii="Arial" w:eastAsia="Arial" w:hAnsi="Arial" w:cs="Arial"/>
-          <w:b/>
-          <w:bCs/>
-          <w:sz w:val="20"/>
-          <w:szCs w:val="20"/>
-        </w:rPr>
-        <w:t>.</w:t>
+        <w:t>sociate</w:t>
       </w:r>
       <w:r>
         <w:rPr>
@@ -1435,7 +1476,23 @@
           <w:sz w:val="20"/>
           <w:szCs w:val="20"/>
         </w:rPr>
-        <w:t>Created GUIs and MATLAB tools for flight simulators and data analysis tools</w:t>
+        <w:t xml:space="preserve">Created GUIs and MATLAB tools for </w:t>
+      </w:r>
+      <w:r>
+        <w:rPr>
+          <w:rFonts w:ascii="Arial" w:eastAsia="Arial" w:hAnsi="Arial" w:cs="Arial"/>
+          <w:sz w:val="20"/>
+          <w:szCs w:val="20"/>
+        </w:rPr>
+        <w:t xml:space="preserve">helicopter </w:t>
+      </w:r>
+      <w:r>
+        <w:rPr>
+          <w:rFonts w:ascii="Arial" w:eastAsia="Arial" w:hAnsi="Arial" w:cs="Arial"/>
+          <w:sz w:val="20"/>
+          <w:szCs w:val="20"/>
+        </w:rPr>
+        <w:t>flight simulators and data analysis tools</w:t>
       </w:r>
     </w:p>
     <w:p>
@@ -1637,7 +1694,6 @@
           <w:szCs w:val="20"/>
         </w:rPr>
       </w:pPr>
-      <w:proofErr w:type="spellStart"/>
       <w:r>
         <w:rPr>
           <w:rFonts w:ascii="Arial" w:eastAsia="Arial" w:hAnsi="Arial" w:cs="Arial"/>
@@ -1646,18 +1702,7 @@
           <w:sz w:val="20"/>
           <w:szCs w:val="20"/>
         </w:rPr>
-        <w:t>SpotifyClassifier</w:t>
-      </w:r>
-      <w:proofErr w:type="spellEnd"/>
-      <w:r>
-        <w:rPr>
-          <w:rFonts w:ascii="Arial" w:eastAsia="Arial" w:hAnsi="Arial" w:cs="Arial"/>
-          <w:b/>
-          <w:bCs/>
-          <w:sz w:val="20"/>
-          <w:szCs w:val="20"/>
-        </w:rPr>
-        <w:t xml:space="preserve"> </w:t>
+        <w:t xml:space="preserve">SpotifyClassifier </w:t>
       </w:r>
     </w:p>
     <w:p>
@@ -1680,7 +1725,15 @@
           <w:sz w:val="20"/>
           <w:szCs w:val="20"/>
         </w:rPr>
-        <w:t>Voted 2</w:t>
+        <w:t>Top paper &amp; student voted</w:t>
+      </w:r>
+      <w:r>
+        <w:rPr>
+          <w:rFonts w:ascii="Arial" w:eastAsia="Arial" w:hAnsi="Arial" w:cs="Arial"/>
+          <w:sz w:val="20"/>
+          <w:szCs w:val="20"/>
+        </w:rPr>
+        <w:t xml:space="preserve"> 2</w:t>
       </w:r>
       <w:r>
         <w:rPr>
@@ -1767,7 +1820,31 @@
           <w:sz w:val="20"/>
           <w:szCs w:val="20"/>
         </w:rPr>
-        <w:t>Performed novel subgenre interconnectedness analysis to estimate Fisher information of subgenres</w:t>
+        <w:t xml:space="preserve">Performed novel subgenre interconnectedness </w:t>
+      </w:r>
+      <w:r>
+        <w:rPr>
+          <w:rFonts w:ascii="Arial" w:eastAsia="Arial" w:hAnsi="Arial" w:cs="Arial"/>
+          <w:sz w:val="20"/>
+          <w:szCs w:val="20"/>
+        </w:rPr>
+        <w:t xml:space="preserve">graphical </w:t>
+      </w:r>
+      <w:r>
+        <w:rPr>
+          <w:rFonts w:ascii="Arial" w:eastAsia="Arial" w:hAnsi="Arial" w:cs="Arial"/>
+          <w:sz w:val="20"/>
+          <w:szCs w:val="20"/>
+        </w:rPr>
+        <w:t xml:space="preserve">analysis </w:t>
+      </w:r>
+      <w:r>
+        <w:rPr>
+          <w:rFonts w:ascii="Arial" w:eastAsia="Arial" w:hAnsi="Arial" w:cs="Arial"/>
+          <w:sz w:val="20"/>
+          <w:szCs w:val="20"/>
+        </w:rPr>
+        <w:t xml:space="preserve">from subgenre collisions </w:t>
       </w:r>
     </w:p>
     <w:p>
@@ -1849,7 +1926,23 @@
           <w:sz w:val="20"/>
           <w:szCs w:val="20"/>
         </w:rPr>
-        <w:t xml:space="preserve"> place in deep learning course Kaggle competition </w:t>
+        <w:t xml:space="preserve"> place in deep learning Kaggle </w:t>
+      </w:r>
+      <w:r>
+        <w:rPr>
+          <w:rFonts w:ascii="Arial" w:eastAsia="Arial" w:hAnsi="Arial" w:cs="Arial"/>
+          <w:sz w:val="20"/>
+          <w:szCs w:val="20"/>
+        </w:rPr>
+        <w:t xml:space="preserve">class </w:t>
+      </w:r>
+      <w:r>
+        <w:rPr>
+          <w:rFonts w:ascii="Arial" w:eastAsia="Arial" w:hAnsi="Arial" w:cs="Arial"/>
+          <w:sz w:val="20"/>
+          <w:szCs w:val="20"/>
+        </w:rPr>
+        <w:t xml:space="preserve">competition </w:t>
       </w:r>
       <w:r>
         <w:rPr>
@@ -2072,7 +2165,7 @@
 </file>
 
 <file path=word/numbering.xml><?xml version="1.0" encoding="utf-8"?>
-<w:numbering xmlns:wpc="http://schemas.microsoft.com/office/word/2010/wordprocessingCanvas" xmlns:cx="http://schemas.microsoft.com/office/drawing/2014/chartex" xmlns:cx1="http://schemas.microsoft.com/office/drawing/2015/9/8/chartex" xmlns:cx2="http://schemas.microsoft.com/office/drawing/2015/10/21/chartex" xmlns:cx3="http://schemas.microsoft.com/office/drawing/2016/5/9/chartex" xmlns:cx4="http://schemas.microsoft.com/office/drawing/2016/5/10/chartex" xmlns:cx5="http://schemas.microsoft.com/office/drawing/2016/5/11/chartex" xmlns:cx6="http://schemas.microsoft.com/office/drawing/2016/5/12/chartex" xmlns:cx7="http://schemas.microsoft.com/office/drawing/2016/5/13/chartex" xmlns:cx8="http://schemas.microsoft.com/office/drawing/2016/5/14/chartex" xmlns:mc="http://schemas.openxmlformats.org/markup-compatibility/2006" xmlns:aink="http://schemas.microsoft.com/office/drawing/2016/ink" xmlns:am3d="http://schemas.microsoft.com/office/drawing/2017/model3d" xmlns:o="urn:schemas-microsoft-com:office:office" xmlns:r="http://schemas.openxmlformats.org/officeDocument/2006/relationships" xmlns:m="http://schemas.openxmlformats.org/officeDocument/2006/math" xmlns:v="urn:schemas-microsoft-com:vml" xmlns:wp14="http://schemas.microsoft.com/office/word/2010/wordprocessingDrawing" xmlns:wp="http://schemas.openxmlformats.org/drawingml/2006/wordprocessingDrawing" xmlns:w10="urn:schemas-microsoft-com:office:word" xmlns:w="http://schemas.openxmlformats.org/wordprocessingml/2006/main" xmlns:w14="http://schemas.microsoft.com/office/word/2010/wordml" xmlns:w15="http://schemas.microsoft.com/office/word/2012/wordml" xmlns:w16cex="http://schemas.microsoft.com/office/word/2018/wordml/cex" xmlns:w16cid="http://schemas.microsoft.com/office/word/2016/wordml/cid" xmlns:w16="http://schemas.microsoft.com/office/word/2018/wordml" xmlns:w16sdtdh="http://schemas.microsoft.com/office/word/2020/wordml/sdtdatahash" xmlns:w16se="http://schemas.microsoft.com/office/word/2015/wordml/symex" xmlns:wpg="http://schemas.microsoft.com/office/word/2010/wordprocessingGroup" xmlns:wpi="http://schemas.microsoft.com/office/word/2010/wordprocessingInk" xmlns:wne="http://schemas.microsoft.com/office/word/2006/wordml" xmlns:wps="http://schemas.microsoft.com/office/word/2010/wordprocessingShape" mc:Ignorable="w14 w15 w16se w16cid w16 w16cex w16sdtdh wp14">
+<w:numbering xmlns:wpc="http://schemas.microsoft.com/office/word/2010/wordprocessingCanvas" xmlns:cx="http://schemas.microsoft.com/office/drawing/2014/chartex" xmlns:cx1="http://schemas.microsoft.com/office/drawing/2015/9/8/chartex" xmlns:cx2="http://schemas.microsoft.com/office/drawing/2015/10/21/chartex" xmlns:cx3="http://schemas.microsoft.com/office/drawing/2016/5/9/chartex" xmlns:cx4="http://schemas.microsoft.com/office/drawing/2016/5/10/chartex" xmlns:cx5="http://schemas.microsoft.com/office/drawing/2016/5/11/chartex" xmlns:cx6="http://schemas.microsoft.com/office/drawing/2016/5/12/chartex" xmlns:cx7="http://schemas.microsoft.com/office/drawing/2016/5/13/chartex" xmlns:cx8="http://schemas.microsoft.com/office/drawing/2016/5/14/chartex" xmlns:mc="http://schemas.openxmlformats.org/markup-compatibility/2006" xmlns:aink="http://schemas.microsoft.com/office/drawing/2016/ink" xmlns:am3d="http://schemas.microsoft.com/office/drawing/2017/model3d" xmlns:o="urn:schemas-microsoft-com:office:office" xmlns:oel="http://schemas.microsoft.com/office/2019/extlst" xmlns:r="http://schemas.openxmlformats.org/officeDocument/2006/relationships" xmlns:m="http://schemas.openxmlformats.org/officeDocument/2006/math" xmlns:v="urn:schemas-microsoft-com:vml" xmlns:wp14="http://schemas.microsoft.com/office/word/2010/wordprocessingDrawing" xmlns:wp="http://schemas.openxmlformats.org/drawingml/2006/wordprocessingDrawing" xmlns:w10="urn:schemas-microsoft-com:office:word" xmlns:w="http://schemas.openxmlformats.org/wordprocessingml/2006/main" xmlns:w14="http://schemas.microsoft.com/office/word/2010/wordml" xmlns:w15="http://schemas.microsoft.com/office/word/2012/wordml" xmlns:w16cex="http://schemas.microsoft.com/office/word/2018/wordml/cex" xmlns:w16cid="http://schemas.microsoft.com/office/word/2016/wordml/cid" xmlns:w16="http://schemas.microsoft.com/office/word/2018/wordml" xmlns:w16sdtdh="http://schemas.microsoft.com/office/word/2020/wordml/sdtdatahash" xmlns:w16se="http://schemas.microsoft.com/office/word/2015/wordml/symex" xmlns:wpg="http://schemas.microsoft.com/office/word/2010/wordprocessingGroup" xmlns:wpi="http://schemas.microsoft.com/office/word/2010/wordprocessingInk" xmlns:wne="http://schemas.microsoft.com/office/word/2006/wordml" xmlns:wps="http://schemas.microsoft.com/office/word/2010/wordprocessingShape" mc:Ignorable="w14 w15 w16se w16cid w16 w16cex w16sdtdh wp14">
   <w:abstractNum w:abstractNumId="0" w15:restartNumberingAfterBreak="0">
     <w:nsid w:val="00000001"/>
     <w:multiLevelType w:val="hybridMultilevel"/>
@@ -3719,40 +3812,40 @@
       </w:rPr>
     </w:lvl>
   </w:abstractNum>
-  <w:num w:numId="1">
+  <w:num w:numId="1" w16cid:durableId="1632398113">
     <w:abstractNumId w:val="0"/>
   </w:num>
-  <w:num w:numId="2">
+  <w:num w:numId="2" w16cid:durableId="514734684">
     <w:abstractNumId w:val="1"/>
   </w:num>
-  <w:num w:numId="3">
+  <w:num w:numId="3" w16cid:durableId="818502800">
     <w:abstractNumId w:val="2"/>
   </w:num>
-  <w:num w:numId="4">
+  <w:num w:numId="4" w16cid:durableId="802819308">
     <w:abstractNumId w:val="3"/>
   </w:num>
-  <w:num w:numId="5">
+  <w:num w:numId="5" w16cid:durableId="2051876546">
     <w:abstractNumId w:val="4"/>
   </w:num>
-  <w:num w:numId="6">
+  <w:num w:numId="6" w16cid:durableId="776947058">
     <w:abstractNumId w:val="5"/>
   </w:num>
-  <w:num w:numId="7">
+  <w:num w:numId="7" w16cid:durableId="1589659535">
     <w:abstractNumId w:val="6"/>
   </w:num>
-  <w:num w:numId="8">
+  <w:num w:numId="8" w16cid:durableId="1734549523">
     <w:abstractNumId w:val="7"/>
   </w:num>
-  <w:num w:numId="9">
+  <w:num w:numId="9" w16cid:durableId="505750469">
     <w:abstractNumId w:val="8"/>
   </w:num>
-  <w:num w:numId="10">
+  <w:num w:numId="10" w16cid:durableId="1982884784">
     <w:abstractNumId w:val="9"/>
   </w:num>
-  <w:num w:numId="11">
+  <w:num w:numId="11" w16cid:durableId="1146700511">
     <w:abstractNumId w:val="10"/>
   </w:num>
-  <w:num w:numId="12">
+  <w:num w:numId="12" w16cid:durableId="647174629">
     <w:abstractNumId w:val="11"/>
   </w:num>
 </w:numbering>
@@ -4322,6 +4415,29 @@
     <w:basedOn w:val="TableNormal"/>
     <w:tblPr/>
   </w:style>
+  <w:style w:type="character" w:styleId="Hyperlink">
+    <w:name w:val="Hyperlink"/>
+    <w:basedOn w:val="DefaultParagraphFont"/>
+    <w:uiPriority w:val="99"/>
+    <w:unhideWhenUsed/>
+    <w:rsid w:val="0019783D"/>
+    <w:rPr>
+      <w:color w:val="0563C1" w:themeColor="hyperlink"/>
+      <w:u w:val="single"/>
+    </w:rPr>
+  </w:style>
+  <w:style w:type="character" w:styleId="UnresolvedMention">
+    <w:name w:val="Unresolved Mention"/>
+    <w:basedOn w:val="DefaultParagraphFont"/>
+    <w:uiPriority w:val="99"/>
+    <w:semiHidden/>
+    <w:unhideWhenUsed/>
+    <w:rsid w:val="0019783D"/>
+    <w:rPr>
+      <w:color w:val="605E5C"/>
+      <w:shd w:val="clear" w:color="auto" w:fill="E1DFDD"/>
+    </w:rPr>
+  </w:style>
 </w:styles>
 </file>
 

</xml_diff>

<commit_message>
Included RL course, and hyperlinks to projects
</commit_message>
<xml_diff>
--- a/Alex_Thornton_Resume.docx
+++ b/Alex_Thornton_Resume.docx
@@ -425,18 +425,16 @@
     </w:p>
     <w:p>
       <w:pPr>
-        <w:spacing w:line="205" w:lineRule="atLeast"/>
-        <w:rPr>
-          <w:rFonts w:ascii="Arial" w:eastAsia="Arial" w:hAnsi="Arial" w:cs="Arial"/>
-          <w:sz w:val="20"/>
-          <w:szCs w:val="20"/>
-        </w:rPr>
-      </w:pPr>
-      <w:r>
-        <w:rPr>
-          <w:rFonts w:ascii="Arial" w:eastAsia="Arial" w:hAnsi="Arial" w:cs="Arial"/>
-          <w:sz w:val="20"/>
-          <w:szCs w:val="20"/>
+        <w:pStyle w:val="NoSpacing"/>
+        <w:rPr>
+          <w:rFonts w:eastAsia="Arial"/>
+          <w:sz w:val="10"/>
+          <w:szCs w:val="10"/>
+        </w:rPr>
+      </w:pPr>
+      <w:r>
+        <w:rPr>
+          <w:rFonts w:eastAsia="Arial"/>
         </w:rPr>
         <w:t> </w:t>
       </w:r>
@@ -593,56 +591,16 @@
           <w:sz w:val="20"/>
           <w:szCs w:val="20"/>
         </w:rPr>
-        <w:t xml:space="preserve">Tau Beta Pi | </w:t>
-      </w:r>
-      <w:proofErr w:type="spellStart"/>
-      <w:r>
-        <w:rPr>
-          <w:rFonts w:ascii="Arial" w:eastAsia="Arial" w:hAnsi="Arial" w:cs="Arial"/>
-          <w:sz w:val="20"/>
-          <w:szCs w:val="20"/>
-        </w:rPr>
-        <w:t>Eta</w:t>
-      </w:r>
-      <w:proofErr w:type="spellEnd"/>
-      <w:r>
-        <w:rPr>
-          <w:rFonts w:ascii="Arial" w:eastAsia="Arial" w:hAnsi="Arial" w:cs="Arial"/>
-          <w:sz w:val="20"/>
-          <w:szCs w:val="20"/>
-        </w:rPr>
-        <w:t xml:space="preserve"> Kappa Nu | Phi </w:t>
-      </w:r>
-      <w:proofErr w:type="spellStart"/>
-      <w:r>
-        <w:rPr>
-          <w:rFonts w:ascii="Arial" w:eastAsia="Arial" w:hAnsi="Arial" w:cs="Arial"/>
-          <w:sz w:val="20"/>
-          <w:szCs w:val="20"/>
-        </w:rPr>
-        <w:t>Eta</w:t>
-      </w:r>
-      <w:proofErr w:type="spellEnd"/>
-      <w:r>
-        <w:rPr>
-          <w:rFonts w:ascii="Arial" w:eastAsia="Arial" w:hAnsi="Arial" w:cs="Arial"/>
-          <w:sz w:val="20"/>
-          <w:szCs w:val="20"/>
-        </w:rPr>
-        <w:t xml:space="preserve"> Sigma</w:t>
-      </w:r>
-    </w:p>
-    <w:p>
-      <w:pPr>
-        <w:tabs>
-          <w:tab w:val="left" w:pos="207"/>
-        </w:tabs>
-        <w:spacing w:after="60" w:line="205" w:lineRule="atLeast"/>
-        <w:ind w:left="15"/>
-        <w:rPr>
-          <w:rFonts w:ascii="Arial" w:eastAsia="Arial" w:hAnsi="Arial" w:cs="Arial"/>
-          <w:sz w:val="20"/>
-          <w:szCs w:val="20"/>
+        <w:t>Tau Beta Pi | Eta Kappa Nu | Phi Eta Sigma</w:t>
+      </w:r>
+    </w:p>
+    <w:p>
+      <w:pPr>
+        <w:pStyle w:val="NoSpacing"/>
+        <w:rPr>
+          <w:rFonts w:eastAsia="Arial"/>
+          <w:sz w:val="10"/>
+          <w:szCs w:val="10"/>
         </w:rPr>
       </w:pPr>
     </w:p>
@@ -794,41 +752,13 @@
               </w:rPr>
               <w:t xml:space="preserve"> </w:t>
             </w:r>
-            <w:proofErr w:type="spellStart"/>
             <w:r>
               <w:rPr>
                 <w:rFonts w:ascii="Arial" w:eastAsia="Arial" w:hAnsi="Arial" w:cs="Arial"/>
                 <w:sz w:val="20"/>
                 <w:szCs w:val="20"/>
               </w:rPr>
-              <w:t>Tensorflow</w:t>
-            </w:r>
-            <w:proofErr w:type="spellEnd"/>
-            <w:r>
-              <w:rPr>
-                <w:rFonts w:ascii="Arial" w:eastAsia="Arial" w:hAnsi="Arial" w:cs="Arial"/>
-                <w:sz w:val="20"/>
-                <w:szCs w:val="20"/>
-              </w:rPr>
-              <w:t xml:space="preserve">, </w:t>
-            </w:r>
-            <w:proofErr w:type="spellStart"/>
-            <w:r>
-              <w:rPr>
-                <w:rFonts w:ascii="Arial" w:eastAsia="Arial" w:hAnsi="Arial" w:cs="Arial"/>
-                <w:sz w:val="20"/>
-                <w:szCs w:val="20"/>
-              </w:rPr>
-              <w:t>PyTorch</w:t>
-            </w:r>
-            <w:proofErr w:type="spellEnd"/>
-            <w:r>
-              <w:rPr>
-                <w:rFonts w:ascii="Arial" w:eastAsia="Arial" w:hAnsi="Arial" w:cs="Arial"/>
-                <w:sz w:val="20"/>
-                <w:szCs w:val="20"/>
-              </w:rPr>
-              <w:t xml:space="preserve">, </w:t>
+              <w:t xml:space="preserve">Tensorflow, PyTorch, </w:t>
             </w:r>
             <w:r>
               <w:rPr>
@@ -989,15 +919,9 @@
     </w:tbl>
     <w:p>
       <w:pPr>
-        <w:pBdr>
-          <w:bottom w:val="single" w:sz="6" w:space="0" w:color="000000"/>
-        </w:pBdr>
-        <w:spacing w:before="60" w:line="205" w:lineRule="atLeast"/>
-        <w:rPr>
-          <w:rFonts w:ascii="Arial" w:eastAsia="Arial" w:hAnsi="Arial" w:cs="Arial"/>
-          <w:b/>
-          <w:bCs/>
-          <w:caps/>
+        <w:pStyle w:val="NoSpacing"/>
+        <w:rPr>
+          <w:rFonts w:eastAsia="Arial"/>
           <w:sz w:val="20"/>
           <w:szCs w:val="20"/>
         </w:rPr>
@@ -1136,25 +1060,7 @@
           <w:sz w:val="20"/>
           <w:szCs w:val="20"/>
         </w:rPr>
-        <w:t xml:space="preserve">Designed </w:t>
-      </w:r>
-      <w:proofErr w:type="spellStart"/>
-      <w:r>
-        <w:rPr>
-          <w:rFonts w:ascii="Arial" w:eastAsia="Arial" w:hAnsi="Arial" w:cs="Arial"/>
-          <w:sz w:val="20"/>
-          <w:szCs w:val="20"/>
-        </w:rPr>
-        <w:t>PyTorch</w:t>
-      </w:r>
-      <w:proofErr w:type="spellEnd"/>
-      <w:r>
-        <w:rPr>
-          <w:rFonts w:ascii="Arial" w:eastAsia="Arial" w:hAnsi="Arial" w:cs="Arial"/>
-          <w:sz w:val="20"/>
-          <w:szCs w:val="20"/>
-        </w:rPr>
-        <w:t xml:space="preserve"> </w:t>
+        <w:t xml:space="preserve">Designed PyTorch </w:t>
       </w:r>
       <w:r>
         <w:rPr>
@@ -1203,7 +1109,7 @@
           <w:ilvl w:val="0"/>
           <w:numId w:val="5"/>
         </w:numPr>
-        <w:spacing w:after="60" w:line="205" w:lineRule="atLeast"/>
+        <w:spacing w:line="205" w:lineRule="atLeast"/>
         <w:ind w:left="330" w:hanging="252"/>
         <w:rPr>
           <w:rFonts w:ascii="Arial" w:eastAsia="Arial" w:hAnsi="Arial" w:cs="Arial"/>
@@ -1217,65 +1123,258 @@
           <w:sz w:val="20"/>
           <w:szCs w:val="20"/>
         </w:rPr>
-        <w:t>T</w:t>
-      </w:r>
-      <w:r>
-        <w:rPr>
-          <w:rFonts w:ascii="Arial" w:eastAsia="Arial" w:hAnsi="Arial" w:cs="Arial"/>
-          <w:sz w:val="20"/>
-          <w:szCs w:val="20"/>
-        </w:rPr>
-        <w:t>ransitioned dat</w:t>
-      </w:r>
-      <w:r>
-        <w:rPr>
-          <w:rFonts w:ascii="Arial" w:eastAsia="Arial" w:hAnsi="Arial" w:cs="Arial"/>
-          <w:sz w:val="20"/>
-          <w:szCs w:val="20"/>
-        </w:rPr>
-        <w:t xml:space="preserve">a </w:t>
-      </w:r>
-      <w:r>
-        <w:rPr>
-          <w:rFonts w:ascii="Arial" w:eastAsia="Arial" w:hAnsi="Arial" w:cs="Arial"/>
-          <w:sz w:val="20"/>
-          <w:szCs w:val="20"/>
-        </w:rPr>
-        <w:t>pipeline</w:t>
-      </w:r>
-      <w:r>
-        <w:rPr>
-          <w:rFonts w:ascii="Arial" w:eastAsia="Arial" w:hAnsi="Arial" w:cs="Arial"/>
-          <w:sz w:val="20"/>
-          <w:szCs w:val="20"/>
-        </w:rPr>
-        <w:t xml:space="preserve"> to modern AWS data lake with MySQL </w:t>
-      </w:r>
-      <w:r>
-        <w:rPr>
-          <w:rFonts w:ascii="Arial" w:eastAsia="Arial" w:hAnsi="Arial" w:cs="Arial"/>
-          <w:sz w:val="20"/>
-          <w:szCs w:val="20"/>
-        </w:rPr>
-        <w:t>tables</w:t>
-      </w:r>
-      <w:r>
-        <w:rPr>
-          <w:rFonts w:ascii="Arial" w:eastAsia="Arial" w:hAnsi="Arial" w:cs="Arial"/>
-          <w:sz w:val="20"/>
-          <w:szCs w:val="20"/>
-        </w:rPr>
-        <w:t xml:space="preserve"> for storage and computation</w:t>
-      </w:r>
-    </w:p>
-    <w:p>
-      <w:pPr>
-        <w:spacing w:after="60" w:line="205" w:lineRule="atLeast"/>
-        <w:ind w:left="330"/>
-        <w:rPr>
-          <w:rFonts w:ascii="Arial" w:eastAsia="Arial" w:hAnsi="Arial" w:cs="Arial"/>
-          <w:sz w:val="20"/>
-          <w:szCs w:val="20"/>
+        <w:t xml:space="preserve">Transitioned </w:t>
+      </w:r>
+      <w:r>
+        <w:rPr>
+          <w:rFonts w:ascii="Arial" w:eastAsia="Arial" w:hAnsi="Arial" w:cs="Arial"/>
+          <w:sz w:val="20"/>
+          <w:szCs w:val="20"/>
+        </w:rPr>
+        <w:t>data pipeline to modern AWS data lake with MySQL tables for storage and computation</w:t>
+      </w:r>
+    </w:p>
+    <w:p>
+      <w:pPr>
+        <w:numPr>
+          <w:ilvl w:val="0"/>
+          <w:numId w:val="5"/>
+        </w:numPr>
+        <w:spacing w:line="205" w:lineRule="atLeast"/>
+        <w:ind w:left="330" w:hanging="252"/>
+        <w:rPr>
+          <w:rFonts w:ascii="Arial" w:eastAsia="Arial" w:hAnsi="Arial" w:cs="Arial"/>
+          <w:sz w:val="20"/>
+          <w:szCs w:val="20"/>
+        </w:rPr>
+      </w:pPr>
+      <w:r>
+        <w:rPr>
+          <w:rFonts w:ascii="Arial" w:eastAsia="Arial" w:hAnsi="Arial" w:cs="Arial"/>
+          <w:sz w:val="20"/>
+          <w:szCs w:val="20"/>
+        </w:rPr>
+        <w:t xml:space="preserve">Improved data labelling process with </w:t>
+      </w:r>
+      <w:r>
+        <w:rPr>
+          <w:rFonts w:ascii="Arial" w:eastAsia="Arial" w:hAnsi="Arial" w:cs="Arial"/>
+          <w:sz w:val="20"/>
+          <w:szCs w:val="20"/>
+        </w:rPr>
+        <w:t>multi</w:t>
+      </w:r>
+      <w:r>
+        <w:rPr>
+          <w:rFonts w:ascii="Arial" w:eastAsia="Arial" w:hAnsi="Arial" w:cs="Arial"/>
+          <w:sz w:val="20"/>
+          <w:szCs w:val="20"/>
+        </w:rPr>
+        <w:t>-hot</w:t>
+      </w:r>
+      <w:r>
+        <w:rPr>
+          <w:rFonts w:ascii="Arial" w:eastAsia="Arial" w:hAnsi="Arial" w:cs="Arial"/>
+          <w:sz w:val="20"/>
+          <w:szCs w:val="20"/>
+        </w:rPr>
+        <w:t>-</w:t>
+      </w:r>
+      <w:r>
+        <w:rPr>
+          <w:rFonts w:ascii="Arial" w:eastAsia="Arial" w:hAnsi="Arial" w:cs="Arial"/>
+          <w:sz w:val="20"/>
+          <w:szCs w:val="20"/>
+        </w:rPr>
+        <w:t>encoding</w:t>
+      </w:r>
+      <w:r>
+        <w:rPr>
+          <w:rFonts w:ascii="Arial" w:eastAsia="Arial" w:hAnsi="Arial" w:cs="Arial"/>
+          <w:sz w:val="20"/>
+          <w:szCs w:val="20"/>
+        </w:rPr>
+        <w:t>,</w:t>
+      </w:r>
+      <w:r>
+        <w:rPr>
+          <w:rFonts w:ascii="Arial" w:eastAsia="Arial" w:hAnsi="Arial" w:cs="Arial"/>
+          <w:sz w:val="20"/>
+          <w:szCs w:val="20"/>
+        </w:rPr>
+        <w:t xml:space="preserve"> upgrading</w:t>
+      </w:r>
+      <w:r>
+        <w:rPr>
+          <w:rFonts w:ascii="Arial" w:eastAsia="Arial" w:hAnsi="Arial" w:cs="Arial"/>
+          <w:sz w:val="20"/>
+          <w:szCs w:val="20"/>
+        </w:rPr>
+        <w:t xml:space="preserve"> </w:t>
+      </w:r>
+      <w:r>
+        <w:rPr>
+          <w:rFonts w:ascii="Arial" w:eastAsia="Arial" w:hAnsi="Arial" w:cs="Arial"/>
+          <w:sz w:val="20"/>
+          <w:szCs w:val="20"/>
+        </w:rPr>
+        <w:t xml:space="preserve">model complexity </w:t>
+      </w:r>
+      <w:r>
+        <w:rPr>
+          <w:rFonts w:ascii="Arial" w:eastAsia="Arial" w:hAnsi="Arial" w:cs="Arial"/>
+          <w:sz w:val="20"/>
+          <w:szCs w:val="20"/>
+        </w:rPr>
+        <w:t>from</w:t>
+      </w:r>
+      <w:r>
+        <w:rPr>
+          <w:rFonts w:ascii="Arial" w:eastAsia="Arial" w:hAnsi="Arial" w:cs="Arial"/>
+          <w:sz w:val="20"/>
+          <w:szCs w:val="20"/>
+        </w:rPr>
+        <w:t xml:space="preserve"> </w:t>
+      </w:r>
+      <w:r>
+        <w:rPr>
+          <w:rFonts w:ascii="Arial" w:eastAsia="Arial" w:hAnsi="Arial" w:cs="Arial"/>
+          <w:sz w:val="20"/>
+          <w:szCs w:val="20"/>
+        </w:rPr>
+        <w:t>O(</w:t>
+      </w:r>
+      <m:oMath>
+        <m:sSup>
+          <m:sSupPr>
+            <m:ctrlPr>
+              <w:rPr>
+                <w:rFonts w:ascii="Cambria Math" w:eastAsia="Arial" w:hAnsi="Cambria Math" w:cs="Arial"/>
+                <w:i/>
+                <w:sz w:val="20"/>
+                <w:szCs w:val="20"/>
+              </w:rPr>
+            </m:ctrlPr>
+          </m:sSupPr>
+          <m:e>
+            <m:r>
+              <w:rPr>
+                <w:rFonts w:ascii="Cambria Math" w:eastAsia="Arial" w:hAnsi="Cambria Math" w:cs="Arial"/>
+                <w:sz w:val="20"/>
+                <w:szCs w:val="20"/>
+              </w:rPr>
+              <m:t>2</m:t>
+            </m:r>
+          </m:e>
+          <m:sup>
+            <m:r>
+              <w:rPr>
+                <w:rFonts w:ascii="Cambria Math" w:eastAsia="Arial" w:hAnsi="Cambria Math" w:cs="Arial"/>
+                <w:sz w:val="20"/>
+                <w:szCs w:val="20"/>
+              </w:rPr>
+              <m:t>n</m:t>
+            </m:r>
+          </m:sup>
+        </m:sSup>
+      </m:oMath>
+      <w:r>
+        <w:rPr>
+          <w:rFonts w:ascii="Arial" w:eastAsia="Arial" w:hAnsi="Arial" w:cs="Arial"/>
+          <w:sz w:val="20"/>
+          <w:szCs w:val="20"/>
+        </w:rPr>
+        <w:t>)</w:t>
+      </w:r>
+      <w:r>
+        <w:rPr>
+          <w:rFonts w:ascii="Arial" w:eastAsia="Arial" w:hAnsi="Arial" w:cs="Arial"/>
+          <w:sz w:val="20"/>
+          <w:szCs w:val="20"/>
+        </w:rPr>
+        <w:t xml:space="preserve"> to </w:t>
+      </w:r>
+      <w:r>
+        <w:rPr>
+          <w:rFonts w:ascii="Arial" w:eastAsia="Arial" w:hAnsi="Arial" w:cs="Arial"/>
+          <w:sz w:val="20"/>
+          <w:szCs w:val="20"/>
+        </w:rPr>
+        <w:t>O(</w:t>
+      </w:r>
+      <m:oMath>
+        <m:r>
+          <w:rPr>
+            <w:rFonts w:ascii="Cambria Math" w:eastAsia="Arial" w:hAnsi="Cambria Math" w:cs="Arial"/>
+            <w:sz w:val="20"/>
+            <w:szCs w:val="20"/>
+          </w:rPr>
+          <m:t>n</m:t>
+        </m:r>
+      </m:oMath>
+      <w:r>
+        <w:rPr>
+          <w:rFonts w:ascii="Arial" w:eastAsia="Arial" w:hAnsi="Arial" w:cs="Arial"/>
+          <w:sz w:val="20"/>
+          <w:szCs w:val="20"/>
+        </w:rPr>
+        <w:t>)</w:t>
+      </w:r>
+    </w:p>
+    <w:p>
+      <w:pPr>
+        <w:numPr>
+          <w:ilvl w:val="0"/>
+          <w:numId w:val="5"/>
+        </w:numPr>
+        <w:spacing w:line="205" w:lineRule="atLeast"/>
+        <w:ind w:left="330" w:hanging="252"/>
+        <w:rPr>
+          <w:rFonts w:ascii="Arial" w:eastAsia="Arial" w:hAnsi="Arial" w:cs="Arial"/>
+          <w:sz w:val="20"/>
+          <w:szCs w:val="20"/>
+        </w:rPr>
+      </w:pPr>
+      <w:r>
+        <w:rPr>
+          <w:rFonts w:ascii="Arial" w:eastAsia="Arial" w:hAnsi="Arial" w:cs="Arial"/>
+          <w:sz w:val="20"/>
+          <w:szCs w:val="20"/>
+        </w:rPr>
+        <w:t xml:space="preserve">Taught </w:t>
+      </w:r>
+      <w:r>
+        <w:rPr>
+          <w:rFonts w:ascii="Arial" w:eastAsia="Arial" w:hAnsi="Arial" w:cs="Arial"/>
+          <w:sz w:val="20"/>
+          <w:szCs w:val="20"/>
+        </w:rPr>
+        <w:t>internal company</w:t>
+      </w:r>
+      <w:r>
+        <w:rPr>
+          <w:rFonts w:ascii="Arial" w:eastAsia="Arial" w:hAnsi="Arial" w:cs="Arial"/>
+          <w:sz w:val="20"/>
+          <w:szCs w:val="20"/>
+        </w:rPr>
+        <w:t xml:space="preserve">-wide </w:t>
+      </w:r>
+      <w:r>
+        <w:rPr>
+          <w:rFonts w:ascii="Arial" w:eastAsia="Arial" w:hAnsi="Arial" w:cs="Arial"/>
+          <w:sz w:val="20"/>
+          <w:szCs w:val="20"/>
+        </w:rPr>
+        <w:t>course on reinforcement learning, with lectures and Jupyter notebook exercises</w:t>
+      </w:r>
+    </w:p>
+    <w:p>
+      <w:pPr>
+        <w:pStyle w:val="NoSpacing"/>
+        <w:rPr>
+          <w:rFonts w:eastAsia="Arial"/>
+          <w:sz w:val="16"/>
+          <w:szCs w:val="16"/>
         </w:rPr>
       </w:pPr>
     </w:p>
@@ -1484,12 +1583,11 @@
     </w:p>
     <w:p>
       <w:pPr>
-        <w:spacing w:after="60" w:line="205" w:lineRule="atLeast"/>
-        <w:ind w:left="330"/>
-        <w:rPr>
-          <w:rFonts w:ascii="Arial" w:eastAsia="Arial" w:hAnsi="Arial" w:cs="Arial"/>
-          <w:sz w:val="20"/>
-          <w:szCs w:val="20"/>
+        <w:pStyle w:val="NoSpacing"/>
+        <w:rPr>
+          <w:rFonts w:eastAsia="Arial"/>
+          <w:sz w:val="16"/>
+          <w:szCs w:val="16"/>
         </w:rPr>
       </w:pPr>
     </w:p>
@@ -1611,12 +1709,11 @@
     </w:p>
     <w:p>
       <w:pPr>
-        <w:spacing w:after="60" w:line="205" w:lineRule="atLeast"/>
-        <w:ind w:left="78"/>
-        <w:rPr>
-          <w:rFonts w:ascii="Arial" w:eastAsia="Arial" w:hAnsi="Arial" w:cs="Arial"/>
-          <w:sz w:val="20"/>
-          <w:szCs w:val="20"/>
+        <w:pStyle w:val="NoSpacing"/>
+        <w:rPr>
+          <w:rFonts w:eastAsia="Arial"/>
+          <w:sz w:val="16"/>
+          <w:szCs w:val="16"/>
         </w:rPr>
       </w:pPr>
     </w:p>
@@ -1754,18 +1851,16 @@
     </w:p>
     <w:p>
       <w:pPr>
-        <w:spacing w:line="205" w:lineRule="atLeast"/>
-        <w:rPr>
-          <w:rFonts w:ascii="Arial" w:eastAsia="Arial" w:hAnsi="Arial" w:cs="Arial"/>
-          <w:sz w:val="20"/>
-          <w:szCs w:val="20"/>
-        </w:rPr>
-      </w:pPr>
-      <w:r>
-        <w:rPr>
-          <w:rFonts w:ascii="Arial" w:eastAsia="Arial" w:hAnsi="Arial" w:cs="Arial"/>
-          <w:sz w:val="20"/>
-          <w:szCs w:val="20"/>
+        <w:pStyle w:val="NoSpacing"/>
+        <w:rPr>
+          <w:rFonts w:eastAsia="Arial"/>
+          <w:sz w:val="16"/>
+          <w:szCs w:val="16"/>
+        </w:rPr>
+      </w:pPr>
+      <w:r>
+        <w:rPr>
+          <w:rFonts w:eastAsia="Arial"/>
         </w:rPr>
         <w:t> </w:t>
       </w:r>
@@ -1808,28 +1903,19 @@
           <w:szCs w:val="20"/>
         </w:rPr>
       </w:pPr>
-      <w:proofErr w:type="spellStart"/>
-      <w:r>
-        <w:rPr>
-          <w:rFonts w:ascii="Arial" w:eastAsia="Arial" w:hAnsi="Arial" w:cs="Arial"/>
-          <w:b/>
-          <w:bCs/>
-          <w:sz w:val="20"/>
-          <w:szCs w:val="20"/>
-        </w:rPr>
-        <w:t>SpotifyClassifier</w:t>
-      </w:r>
-      <w:proofErr w:type="spellEnd"/>
-      <w:r>
-        <w:rPr>
-          <w:rFonts w:ascii="Arial" w:eastAsia="Arial" w:hAnsi="Arial" w:cs="Arial"/>
-          <w:b/>
-          <w:bCs/>
-          <w:sz w:val="20"/>
-          <w:szCs w:val="20"/>
-        </w:rPr>
-        <w:t xml:space="preserve"> </w:t>
-      </w:r>
+      <w:hyperlink r:id="rId7" w:history="1">
+        <w:r>
+          <w:rPr>
+            <w:rStyle w:val="Hyperlink"/>
+            <w:rFonts w:ascii="Arial" w:eastAsia="Arial" w:hAnsi="Arial" w:cs="Arial"/>
+            <w:b/>
+            <w:bCs/>
+            <w:sz w:val="20"/>
+            <w:szCs w:val="20"/>
+          </w:rPr>
+          <w:t>SpotifyClassifier</w:t>
+        </w:r>
+      </w:hyperlink>
     </w:p>
     <w:p>
       <w:pPr>
@@ -2044,6 +2130,19 @@
           <w:szCs w:val="20"/>
         </w:rPr>
       </w:pPr>
+      <w:hyperlink r:id="rId8" w:history="1">
+        <w:r>
+          <w:rPr>
+            <w:rStyle w:val="Hyperlink"/>
+            <w:rFonts w:ascii="Arial" w:eastAsia="Arial" w:hAnsi="Arial" w:cs="Arial"/>
+            <w:b/>
+            <w:bCs/>
+            <w:sz w:val="20"/>
+            <w:szCs w:val="20"/>
+          </w:rPr>
+          <w:t>Learning to Learn</w:t>
+        </w:r>
+      </w:hyperlink>
       <w:r>
         <w:rPr>
           <w:rFonts w:ascii="Arial" w:eastAsia="Arial" w:hAnsi="Arial" w:cs="Arial"/>
@@ -2052,7 +2151,7 @@
           <w:sz w:val="20"/>
           <w:szCs w:val="20"/>
         </w:rPr>
-        <w:t>Learning to Learn - Math Word Problem Kaggle Competition</w:t>
+        <w:t xml:space="preserve"> - Math Word Problem Kaggle Competition</w:t>
       </w:r>
     </w:p>
     <w:p>
@@ -2204,16 +2303,19 @@
           <w:szCs w:val="20"/>
         </w:rPr>
       </w:pPr>
-      <w:r>
-        <w:rPr>
-          <w:rFonts w:ascii="Arial" w:eastAsia="Arial" w:hAnsi="Arial" w:cs="Arial"/>
-          <w:b/>
-          <w:bCs/>
-          <w:sz w:val="20"/>
-          <w:szCs w:val="20"/>
-        </w:rPr>
-        <w:t>Auto-Tune Application</w:t>
-      </w:r>
+      <w:hyperlink r:id="rId9" w:history="1">
+        <w:r>
+          <w:rPr>
+            <w:rStyle w:val="Hyperlink"/>
+            <w:rFonts w:ascii="Arial" w:eastAsia="Arial" w:hAnsi="Arial" w:cs="Arial"/>
+            <w:b/>
+            <w:bCs/>
+            <w:sz w:val="20"/>
+            <w:szCs w:val="20"/>
+          </w:rPr>
+          <w:t>MR Image Compression</w:t>
+        </w:r>
+      </w:hyperlink>
     </w:p>
     <w:p>
       <w:pPr>
@@ -2235,7 +2337,15 @@
           <w:sz w:val="20"/>
           <w:szCs w:val="20"/>
         </w:rPr>
-        <w:t>Designed GUI to play back and visualize audio inputs pitch corrected to a specific piano key or nearest note</w:t>
+        <w:t xml:space="preserve">Designed wavelet transform based MRI scan compression technique </w:t>
+      </w:r>
+      <w:r>
+        <w:rPr>
+          <w:rFonts w:ascii="Arial" w:eastAsia="Arial" w:hAnsi="Arial" w:cs="Arial"/>
+          <w:sz w:val="20"/>
+          <w:szCs w:val="20"/>
+        </w:rPr>
+        <w:t>to prevent generational image loss</w:t>
       </w:r>
     </w:p>
     <w:p>
@@ -2258,7 +2368,23 @@
           <w:sz w:val="20"/>
           <w:szCs w:val="20"/>
         </w:rPr>
-        <w:t>Developed signal processing technique to efficiently filter and pitch shift audio signals without loss of sound quality</w:t>
+        <w:t xml:space="preserve">Developed </w:t>
+      </w:r>
+      <w:r>
+        <w:rPr>
+          <w:rFonts w:ascii="Arial" w:eastAsia="Arial" w:hAnsi="Arial" w:cs="Arial"/>
+          <w:sz w:val="20"/>
+          <w:szCs w:val="20"/>
+        </w:rPr>
+        <w:t xml:space="preserve">CNN auto-encoder architecture to </w:t>
+      </w:r>
+      <w:r>
+        <w:rPr>
+          <w:rFonts w:ascii="Arial" w:eastAsia="Arial" w:hAnsi="Arial" w:cs="Arial"/>
+          <w:sz w:val="20"/>
+          <w:szCs w:val="20"/>
+        </w:rPr>
+        <w:t>minimize latent space while preserving image features</w:t>
       </w:r>
     </w:p>
     <w:p>
@@ -4612,6 +4738,16 @@
       <w:shd w:val="clear" w:color="auto" w:fill="E1DFDD"/>
     </w:rPr>
   </w:style>
+  <w:style w:type="paragraph" w:styleId="NoSpacing">
+    <w:name w:val="No Spacing"/>
+    <w:uiPriority w:val="1"/>
+    <w:qFormat/>
+    <w:rsid w:val="00C40D47"/>
+    <w:rPr>
+      <w:sz w:val="24"/>
+      <w:szCs w:val="24"/>
+    </w:rPr>
+  </w:style>
 </w:styles>
 </file>
 

</xml_diff>

<commit_message>
Updated for senior eng promotion - A. Thornton
</commit_message>
<xml_diff>
--- a/Alex_Thornton_Resume.docx
+++ b/Alex_Thornton_Resume.docx
@@ -1,6 +1,6 @@
 
 <file path=word/document.xml><?xml version="1.0" encoding="utf-8"?>
-<w:document xmlns:wpc="http://schemas.microsoft.com/office/word/2010/wordprocessingCanvas" xmlns:cx="http://schemas.microsoft.com/office/drawing/2014/chartex" xmlns:cx1="http://schemas.microsoft.com/office/drawing/2015/9/8/chartex" xmlns:cx2="http://schemas.microsoft.com/office/drawing/2015/10/21/chartex" xmlns:cx3="http://schemas.microsoft.com/office/drawing/2016/5/9/chartex" xmlns:cx4="http://schemas.microsoft.com/office/drawing/2016/5/10/chartex" xmlns:cx5="http://schemas.microsoft.com/office/drawing/2016/5/11/chartex" xmlns:cx6="http://schemas.microsoft.com/office/drawing/2016/5/12/chartex" xmlns:cx7="http://schemas.microsoft.com/office/drawing/2016/5/13/chartex" xmlns:cx8="http://schemas.microsoft.com/office/drawing/2016/5/14/chartex" xmlns:mc="http://schemas.openxmlformats.org/markup-compatibility/2006" xmlns:aink="http://schemas.microsoft.com/office/drawing/2016/ink" xmlns:am3d="http://schemas.microsoft.com/office/drawing/2017/model3d" xmlns:o="urn:schemas-microsoft-com:office:office" xmlns:oel="http://schemas.microsoft.com/office/2019/extlst" xmlns:r="http://schemas.openxmlformats.org/officeDocument/2006/relationships" xmlns:m="http://schemas.openxmlformats.org/officeDocument/2006/math" xmlns:v="urn:schemas-microsoft-com:vml" xmlns:wp14="http://schemas.microsoft.com/office/word/2010/wordprocessingDrawing" xmlns:wp="http://schemas.openxmlformats.org/drawingml/2006/wordprocessingDrawing" xmlns:w10="urn:schemas-microsoft-com:office:word" xmlns:w="http://schemas.openxmlformats.org/wordprocessingml/2006/main" xmlns:w14="http://schemas.microsoft.com/office/word/2010/wordml" xmlns:w15="http://schemas.microsoft.com/office/word/2012/wordml" xmlns:w16cex="http://schemas.microsoft.com/office/word/2018/wordml/cex" xmlns:w16cid="http://schemas.microsoft.com/office/word/2016/wordml/cid" xmlns:w16="http://schemas.microsoft.com/office/word/2018/wordml" xmlns:w16sdtdh="http://schemas.microsoft.com/office/word/2020/wordml/sdtdatahash" xmlns:w16se="http://schemas.microsoft.com/office/word/2015/wordml/symex" xmlns:wpg="http://schemas.microsoft.com/office/word/2010/wordprocessingGroup" xmlns:wpi="http://schemas.microsoft.com/office/word/2010/wordprocessingInk" xmlns:wne="http://schemas.microsoft.com/office/word/2006/wordml" xmlns:wps="http://schemas.microsoft.com/office/word/2010/wordprocessingShape" mc:Ignorable="w14 w15 w16se w16cid w16 w16cex w16sdtdh wp14">
+<w:document xmlns:wpc="http://schemas.microsoft.com/office/word/2010/wordprocessingCanvas" xmlns:cx="http://schemas.microsoft.com/office/drawing/2014/chartex" xmlns:cx1="http://schemas.microsoft.com/office/drawing/2015/9/8/chartex" xmlns:cx2="http://schemas.microsoft.com/office/drawing/2015/10/21/chartex" xmlns:cx3="http://schemas.microsoft.com/office/drawing/2016/5/9/chartex" xmlns:cx4="http://schemas.microsoft.com/office/drawing/2016/5/10/chartex" xmlns:cx5="http://schemas.microsoft.com/office/drawing/2016/5/11/chartex" xmlns:cx6="http://schemas.microsoft.com/office/drawing/2016/5/12/chartex" xmlns:cx7="http://schemas.microsoft.com/office/drawing/2016/5/13/chartex" xmlns:cx8="http://schemas.microsoft.com/office/drawing/2016/5/14/chartex" xmlns:mc="http://schemas.openxmlformats.org/markup-compatibility/2006" xmlns:aink="http://schemas.microsoft.com/office/drawing/2016/ink" xmlns:am3d="http://schemas.microsoft.com/office/drawing/2017/model3d" xmlns:o="urn:schemas-microsoft-com:office:office" xmlns:r="http://schemas.openxmlformats.org/officeDocument/2006/relationships" xmlns:m="http://schemas.openxmlformats.org/officeDocument/2006/math" xmlns:v="urn:schemas-microsoft-com:vml" xmlns:wp14="http://schemas.microsoft.com/office/word/2010/wordprocessingDrawing" xmlns:wp="http://schemas.openxmlformats.org/drawingml/2006/wordprocessingDrawing" xmlns:w10="urn:schemas-microsoft-com:office:word" xmlns:w="http://schemas.openxmlformats.org/wordprocessingml/2006/main" xmlns:w14="http://schemas.microsoft.com/office/word/2010/wordml" xmlns:w15="http://schemas.microsoft.com/office/word/2012/wordml" xmlns:w16cex="http://schemas.microsoft.com/office/word/2018/wordml/cex" xmlns:w16cid="http://schemas.microsoft.com/office/word/2016/wordml/cid" xmlns:w16="http://schemas.microsoft.com/office/word/2018/wordml" xmlns:w16sdtdh="http://schemas.microsoft.com/office/word/2020/wordml/sdtdatahash" xmlns:w16se="http://schemas.microsoft.com/office/word/2015/wordml/symex" xmlns:wpg="http://schemas.microsoft.com/office/word/2010/wordprocessingGroup" xmlns:wpi="http://schemas.microsoft.com/office/word/2010/wordprocessingInk" xmlns:wne="http://schemas.microsoft.com/office/word/2006/wordml" xmlns:wps="http://schemas.microsoft.com/office/word/2010/wordprocessingShape" mc:Ignorable="w14 w15 w16se w16cid w16 w16cex w16sdtdh wp14">
   <w:body>
     <w:p>
       <w:pPr>
@@ -76,7 +76,7 @@
         </w:rPr>
         <w:t>• </w:t>
       </w:r>
-      <w:hyperlink r:id="rId5" w:history="1">
+      <w:hyperlink r:id="rId7" w:history="1">
         <w:r>
           <w:rPr>
             <w:rStyle w:val="Hyperlink"/>
@@ -104,7 +104,7 @@
         </w:rPr>
         <w:t>• </w:t>
       </w:r>
-      <w:hyperlink r:id="rId6" w:history="1">
+      <w:hyperlink r:id="rId8" w:history="1">
         <w:r>
           <w:rPr>
             <w:rFonts w:ascii="Arial" w:eastAsia="Arial" w:hAnsi="Arial" w:cs="Arial"/>
@@ -270,26 +270,6 @@
       </w:r>
       <w:r>
         <w:rPr>
-          <w:rStyle w:val="fs13fw6w100multi-lineoverflow-hidden"/>
-          <w:rFonts w:ascii="Arial" w:eastAsia="Arial" w:hAnsi="Arial" w:cs="Arial"/>
-          <w:sz w:val="20"/>
-          <w:szCs w:val="20"/>
-        </w:rPr>
-        <w:t xml:space="preserve">, GPA: </w:t>
-      </w:r>
-      <w:r>
-        <w:rPr>
-          <w:rStyle w:val="fs13fw6w100multi-lineoverflow-hidden"/>
-          <w:rFonts w:ascii="Arial" w:eastAsia="Arial" w:hAnsi="Arial" w:cs="Arial"/>
-          <w:i/>
-          <w:iCs/>
-          <w:sz w:val="20"/>
-          <w:szCs w:val="20"/>
-        </w:rPr>
-        <w:t>3.82/4.00</w:t>
-      </w:r>
-      <w:r>
-        <w:rPr>
           <w:rStyle w:val="fs13fw4"/>
           <w:rFonts w:ascii="Arial" w:eastAsia="Arial" w:hAnsi="Arial" w:cs="Arial"/>
           <w:sz w:val="20"/>
@@ -426,18 +406,13 @@
     <w:p>
       <w:pPr>
         <w:pStyle w:val="NoSpacing"/>
+        <w:ind w:left="720"/>
         <w:rPr>
           <w:rFonts w:eastAsia="Arial"/>
-          <w:sz w:val="10"/>
-          <w:szCs w:val="10"/>
-        </w:rPr>
-      </w:pPr>
-      <w:r>
-        <w:rPr>
-          <w:rFonts w:eastAsia="Arial"/>
-        </w:rPr>
-        <w:t> </w:t>
-      </w:r>
+          <w:sz w:val="16"/>
+          <w:szCs w:val="16"/>
+        </w:rPr>
+      </w:pPr>
     </w:p>
     <w:p>
       <w:pPr>
@@ -516,26 +491,6 @@
           <w:szCs w:val="20"/>
         </w:rPr>
         <w:t xml:space="preserve"> in Electrical Engineering</w:t>
-      </w:r>
-      <w:r>
-        <w:rPr>
-          <w:rStyle w:val="fs13fw6w100multi-lineoverflow-hidden"/>
-          <w:rFonts w:ascii="Arial" w:eastAsia="Arial" w:hAnsi="Arial" w:cs="Arial"/>
-          <w:sz w:val="20"/>
-          <w:szCs w:val="20"/>
-        </w:rPr>
-        <w:t xml:space="preserve">, GPA: </w:t>
-      </w:r>
-      <w:r>
-        <w:rPr>
-          <w:rStyle w:val="fs13fw6w100multi-lineoverflow-hidden"/>
-          <w:rFonts w:ascii="Arial" w:eastAsia="Arial" w:hAnsi="Arial" w:cs="Arial"/>
-          <w:i/>
-          <w:iCs/>
-          <w:sz w:val="20"/>
-          <w:szCs w:val="20"/>
-        </w:rPr>
-        <w:t>3.87/4.00</w:t>
       </w:r>
       <w:r>
         <w:rPr>
@@ -746,7 +701,7 @@
                 <w:sz w:val="20"/>
                 <w:szCs w:val="20"/>
               </w:rPr>
-              <w:t xml:space="preserve">C/C++, Python, Linux, Docker, Hadoop, Spark, </w:t>
+              <w:t xml:space="preserve">Python, Linux, Docker, Hadoop, Spark, </w:t>
             </w:r>
             <w:r>
               <w:rPr>
@@ -847,6 +802,14 @@
                 <w:szCs w:val="20"/>
               </w:rPr>
               <w:t xml:space="preserve">Big Data, </w:t>
+            </w:r>
+            <w:r>
+              <w:rPr>
+                <w:rFonts w:ascii="Arial" w:eastAsia="Arial" w:hAnsi="Arial" w:cs="Arial"/>
+                <w:sz w:val="20"/>
+                <w:szCs w:val="20"/>
+              </w:rPr>
+              <w:t xml:space="preserve">C/C++, </w:t>
             </w:r>
             <w:r>
               <w:rPr>
@@ -1083,6 +1046,17 @@
           <w:sz w:val="20"/>
           <w:szCs w:val="20"/>
         </w:rPr>
+        <w:t xml:space="preserve">Senior </w:t>
+      </w:r>
+      <w:r>
+        <w:rPr>
+          <w:rStyle w:val="fs13fw6overflow-hidden"/>
+          <w:rFonts w:ascii="Arial" w:eastAsia="Arial" w:hAnsi="Arial" w:cs="Arial"/>
+          <w:b/>
+          <w:bCs/>
+          <w:sz w:val="20"/>
+          <w:szCs w:val="20"/>
+        </w:rPr>
         <w:t>Machine Learning Engineer</w:t>
       </w:r>
       <w:r>
@@ -1101,7 +1075,34 @@
           <w:sz w:val="20"/>
           <w:szCs w:val="20"/>
         </w:rPr>
-        <w:t>Sep 2021 - Present</w:t>
+        <w:t>Oct</w:t>
+      </w:r>
+      <w:r>
+        <w:rPr>
+          <w:rStyle w:val="fs13fw4overflow-hidden"/>
+          <w:rFonts w:ascii="Arial" w:eastAsia="Arial" w:hAnsi="Arial" w:cs="Arial"/>
+          <w:sz w:val="20"/>
+          <w:szCs w:val="20"/>
+        </w:rPr>
+        <w:t xml:space="preserve"> 202</w:t>
+      </w:r>
+      <w:r>
+        <w:rPr>
+          <w:rStyle w:val="fs13fw4overflow-hidden"/>
+          <w:rFonts w:ascii="Arial" w:eastAsia="Arial" w:hAnsi="Arial" w:cs="Arial"/>
+          <w:sz w:val="20"/>
+          <w:szCs w:val="20"/>
+        </w:rPr>
+        <w:t>2</w:t>
+      </w:r>
+      <w:r>
+        <w:rPr>
+          <w:rStyle w:val="fs13fw4overflow-hidden"/>
+          <w:rFonts w:ascii="Arial" w:eastAsia="Arial" w:hAnsi="Arial" w:cs="Arial"/>
+          <w:sz w:val="20"/>
+          <w:szCs w:val="20"/>
+        </w:rPr>
+        <w:t xml:space="preserve"> - Present</w:t>
       </w:r>
     </w:p>
     <w:p>
@@ -1124,65 +1125,7 @@
           <w:sz w:val="20"/>
           <w:szCs w:val="20"/>
         </w:rPr>
-        <w:t xml:space="preserve">Designed </w:t>
-      </w:r>
-      <w:proofErr w:type="spellStart"/>
-      <w:r>
-        <w:rPr>
-          <w:rFonts w:ascii="Arial" w:eastAsia="Arial" w:hAnsi="Arial" w:cs="Arial"/>
-          <w:sz w:val="20"/>
-          <w:szCs w:val="20"/>
-        </w:rPr>
-        <w:t>PyTorch</w:t>
-      </w:r>
-      <w:proofErr w:type="spellEnd"/>
-      <w:r>
-        <w:rPr>
-          <w:rFonts w:ascii="Arial" w:eastAsia="Arial" w:hAnsi="Arial" w:cs="Arial"/>
-          <w:sz w:val="20"/>
-          <w:szCs w:val="20"/>
-        </w:rPr>
-        <w:t xml:space="preserve"> </w:t>
-      </w:r>
-      <w:r>
-        <w:rPr>
-          <w:rFonts w:ascii="Arial" w:eastAsia="Arial" w:hAnsi="Arial" w:cs="Arial"/>
-          <w:sz w:val="20"/>
-          <w:szCs w:val="20"/>
-        </w:rPr>
-        <w:t xml:space="preserve">CNN and LSTM models </w:t>
-      </w:r>
-      <w:r>
-        <w:rPr>
-          <w:rFonts w:ascii="Arial" w:eastAsia="Arial" w:hAnsi="Arial" w:cs="Arial"/>
-          <w:sz w:val="20"/>
-          <w:szCs w:val="20"/>
-        </w:rPr>
-        <w:t xml:space="preserve">for IRAD </w:t>
-      </w:r>
-      <w:r>
-        <w:rPr>
-          <w:rFonts w:ascii="Arial" w:eastAsia="Arial" w:hAnsi="Arial" w:cs="Arial"/>
-          <w:sz w:val="20"/>
-          <w:szCs w:val="20"/>
-        </w:rPr>
-        <w:t xml:space="preserve">submarine </w:t>
-      </w:r>
-      <w:r>
-        <w:rPr>
-          <w:rFonts w:ascii="Arial" w:eastAsia="Arial" w:hAnsi="Arial" w:cs="Arial"/>
-          <w:sz w:val="20"/>
-          <w:szCs w:val="20"/>
-        </w:rPr>
-        <w:t>electronic warfare</w:t>
-      </w:r>
-      <w:r>
-        <w:rPr>
-          <w:rFonts w:ascii="Arial" w:eastAsia="Arial" w:hAnsi="Arial" w:cs="Arial"/>
-          <w:sz w:val="20"/>
-          <w:szCs w:val="20"/>
-        </w:rPr>
-        <w:t xml:space="preserve"> application</w:t>
+        <w:t>Lead multiple Secret / Top Secret classified IRAD programs for advanced signal processing and AI research team</w:t>
       </w:r>
     </w:p>
     <w:p>
@@ -1205,7 +1148,120 @@
           <w:sz w:val="20"/>
           <w:szCs w:val="20"/>
         </w:rPr>
-        <w:t>Transitioned data pipeline to modern AWS data lake with MySQL tables for storage and computation</w:t>
+        <w:t>Wrote a</w:t>
+      </w:r>
+      <w:r>
+        <w:rPr>
+          <w:rFonts w:ascii="Arial" w:eastAsia="Arial" w:hAnsi="Arial" w:cs="Arial"/>
+          <w:sz w:val="20"/>
+          <w:szCs w:val="20"/>
+        </w:rPr>
+        <w:t xml:space="preserve"> </w:t>
+      </w:r>
+      <w:r>
+        <w:rPr>
+          <w:rFonts w:ascii="Arial" w:eastAsia="Arial" w:hAnsi="Arial" w:cs="Arial"/>
+          <w:sz w:val="20"/>
+          <w:szCs w:val="20"/>
+        </w:rPr>
+        <w:t xml:space="preserve">Python package for </w:t>
+      </w:r>
+      <w:r>
+        <w:rPr>
+          <w:rFonts w:ascii="Arial" w:eastAsia="Arial" w:hAnsi="Arial" w:cs="Arial"/>
+          <w:sz w:val="20"/>
+          <w:szCs w:val="20"/>
+        </w:rPr>
+        <w:t>synthetic aperture radar (SAR) image processing</w:t>
+      </w:r>
+      <w:r>
+        <w:rPr>
+          <w:rFonts w:ascii="Arial" w:eastAsia="Arial" w:hAnsi="Arial" w:cs="Arial"/>
+          <w:sz w:val="20"/>
+          <w:szCs w:val="20"/>
+        </w:rPr>
+        <w:t>, and personally tested it on a helicopter</w:t>
+      </w:r>
+    </w:p>
+    <w:p>
+      <w:pPr>
+        <w:pStyle w:val="NoSpacing"/>
+        <w:ind w:left="720"/>
+        <w:rPr>
+          <w:rFonts w:eastAsia="Arial"/>
+          <w:sz w:val="16"/>
+          <w:szCs w:val="16"/>
+        </w:rPr>
+      </w:pPr>
+    </w:p>
+    <w:p>
+      <w:pPr>
+        <w:tabs>
+          <w:tab w:val="right" w:pos="10770"/>
+        </w:tabs>
+        <w:spacing w:line="205" w:lineRule="atLeast"/>
+        <w:rPr>
+          <w:rStyle w:val="fs13fw4"/>
+          <w:rFonts w:ascii="Arial" w:eastAsia="Arial" w:hAnsi="Arial" w:cs="Arial"/>
+          <w:sz w:val="20"/>
+          <w:szCs w:val="20"/>
+        </w:rPr>
+      </w:pPr>
+      <w:r>
+        <w:rPr>
+          <w:rStyle w:val="fs13fw6overflow-hidden"/>
+          <w:rFonts w:ascii="Arial" w:eastAsia="Arial" w:hAnsi="Arial" w:cs="Arial"/>
+          <w:b/>
+          <w:bCs/>
+          <w:sz w:val="20"/>
+          <w:szCs w:val="20"/>
+        </w:rPr>
+        <w:t>Machine Learning Engineer</w:t>
+      </w:r>
+      <w:r>
+        <w:rPr>
+          <w:rStyle w:val="fs13fw4"/>
+          <w:rFonts w:ascii="Arial" w:eastAsia="Arial" w:hAnsi="Arial" w:cs="Arial"/>
+          <w:sz w:val="20"/>
+          <w:szCs w:val="20"/>
+        </w:rPr>
+        <w:tab/>
+      </w:r>
+      <w:r>
+        <w:rPr>
+          <w:rStyle w:val="fs13fw4overflow-hidden"/>
+          <w:rFonts w:ascii="Arial" w:eastAsia="Arial" w:hAnsi="Arial" w:cs="Arial"/>
+          <w:sz w:val="20"/>
+          <w:szCs w:val="20"/>
+        </w:rPr>
+        <w:t xml:space="preserve">Sep 2021 </w:t>
+      </w:r>
+      <w:r>
+        <w:rPr>
+          <w:rStyle w:val="fs13fw4overflow-hidden"/>
+          <w:rFonts w:ascii="Arial" w:eastAsia="Arial" w:hAnsi="Arial" w:cs="Arial"/>
+          <w:sz w:val="20"/>
+          <w:szCs w:val="20"/>
+        </w:rPr>
+        <w:t>–</w:t>
+      </w:r>
+      <w:r>
+        <w:rPr>
+          <w:rStyle w:val="fs13fw4overflow-hidden"/>
+          <w:rFonts w:ascii="Arial" w:eastAsia="Arial" w:hAnsi="Arial" w:cs="Arial"/>
+          <w:sz w:val="20"/>
+          <w:szCs w:val="20"/>
+        </w:rPr>
+        <w:t xml:space="preserve"> </w:t>
+      </w:r>
+      <w:r>
+        <w:rPr>
+          <w:rStyle w:val="fs13fw4overflow-hidden"/>
+          <w:rFonts w:ascii="Arial" w:eastAsia="Arial" w:hAnsi="Arial" w:cs="Arial"/>
+          <w:sz w:val="20"/>
+          <w:szCs w:val="20"/>
+        </w:rPr>
+        <w:t>Oct 2022</w:t>
       </w:r>
     </w:p>
     <w:p>
@@ -1228,48 +1284,26 @@
           <w:sz w:val="20"/>
           <w:szCs w:val="20"/>
         </w:rPr>
-        <w:t xml:space="preserve">Improved data labelling process with </w:t>
-      </w:r>
-      <w:r>
-        <w:rPr>
-          <w:rFonts w:ascii="Arial" w:eastAsia="Arial" w:hAnsi="Arial" w:cs="Arial"/>
-          <w:sz w:val="20"/>
-          <w:szCs w:val="20"/>
-        </w:rPr>
-        <w:t>multi</w:t>
-      </w:r>
-      <w:r>
-        <w:rPr>
-          <w:rFonts w:ascii="Arial" w:eastAsia="Arial" w:hAnsi="Arial" w:cs="Arial"/>
-          <w:sz w:val="20"/>
-          <w:szCs w:val="20"/>
-        </w:rPr>
-        <w:t>-hot</w:t>
-      </w:r>
-      <w:r>
-        <w:rPr>
-          <w:rFonts w:ascii="Arial" w:eastAsia="Arial" w:hAnsi="Arial" w:cs="Arial"/>
-          <w:sz w:val="20"/>
-          <w:szCs w:val="20"/>
-        </w:rPr>
-        <w:t>-</w:t>
-      </w:r>
-      <w:r>
-        <w:rPr>
-          <w:rFonts w:ascii="Arial" w:eastAsia="Arial" w:hAnsi="Arial" w:cs="Arial"/>
-          <w:sz w:val="20"/>
-          <w:szCs w:val="20"/>
-        </w:rPr>
-        <w:t>encoding</w:t>
-      </w:r>
-      <w:r>
-        <w:rPr>
-          <w:rFonts w:ascii="Arial" w:eastAsia="Arial" w:hAnsi="Arial" w:cs="Arial"/>
-          <w:sz w:val="20"/>
-          <w:szCs w:val="20"/>
-        </w:rPr>
-        <w:t>,</w:t>
-      </w:r>
+        <w:t xml:space="preserve">Designed </w:t>
+      </w:r>
+      <w:r>
+        <w:rPr>
+          <w:rFonts w:ascii="Arial" w:eastAsia="Arial" w:hAnsi="Arial" w:cs="Arial"/>
+          <w:sz w:val="20"/>
+          <w:szCs w:val="20"/>
+        </w:rPr>
+        <w:t xml:space="preserve">and evaluated a </w:t>
+      </w:r>
+      <w:proofErr w:type="spellStart"/>
+      <w:r>
+        <w:rPr>
+          <w:rFonts w:ascii="Arial" w:eastAsia="Arial" w:hAnsi="Arial" w:cs="Arial"/>
+          <w:sz w:val="20"/>
+          <w:szCs w:val="20"/>
+        </w:rPr>
+        <w:t>PyTorch</w:t>
+      </w:r>
+      <w:proofErr w:type="spellEnd"/>
       <w:r>
         <w:rPr>
           <w:rFonts w:ascii="Arial" w:eastAsia="Arial" w:hAnsi="Arial" w:cs="Arial"/>
@@ -1284,31 +1318,61 @@
           <w:sz w:val="20"/>
           <w:szCs w:val="20"/>
         </w:rPr>
-        <w:t xml:space="preserve">reducing </w:t>
-      </w:r>
-      <w:r>
-        <w:rPr>
-          <w:rFonts w:ascii="Arial" w:eastAsia="Arial" w:hAnsi="Arial" w:cs="Arial"/>
-          <w:sz w:val="20"/>
-          <w:szCs w:val="20"/>
-        </w:rPr>
-        <w:t xml:space="preserve">model complexity </w:t>
-      </w:r>
-      <w:r>
-        <w:rPr>
-          <w:rFonts w:ascii="Arial" w:eastAsia="Arial" w:hAnsi="Arial" w:cs="Arial"/>
-          <w:sz w:val="20"/>
-          <w:szCs w:val="20"/>
-        </w:rPr>
-        <w:t>from</w:t>
-      </w:r>
-      <w:r>
-        <w:rPr>
-          <w:rFonts w:ascii="Arial" w:eastAsia="Arial" w:hAnsi="Arial" w:cs="Arial"/>
-          <w:sz w:val="20"/>
-          <w:szCs w:val="20"/>
-        </w:rPr>
-        <w:t xml:space="preserve"> </w:t>
+        <w:t>LSTM model</w:t>
+      </w:r>
+      <w:r>
+        <w:rPr>
+          <w:rFonts w:ascii="Arial" w:eastAsia="Arial" w:hAnsi="Arial" w:cs="Arial"/>
+          <w:sz w:val="20"/>
+          <w:szCs w:val="20"/>
+        </w:rPr>
+        <w:t xml:space="preserve"> for IRAD submarine electronic warfare application</w:t>
+      </w:r>
+    </w:p>
+    <w:p>
+      <w:pPr>
+        <w:numPr>
+          <w:ilvl w:val="0"/>
+          <w:numId w:val="5"/>
+        </w:numPr>
+        <w:spacing w:line="205" w:lineRule="atLeast"/>
+        <w:ind w:left="330" w:hanging="252"/>
+        <w:rPr>
+          <w:rFonts w:ascii="Arial" w:eastAsia="Arial" w:hAnsi="Arial" w:cs="Arial"/>
+          <w:sz w:val="20"/>
+          <w:szCs w:val="20"/>
+        </w:rPr>
+      </w:pPr>
+      <w:r>
+        <w:rPr>
+          <w:rFonts w:ascii="Arial" w:eastAsia="Arial" w:hAnsi="Arial" w:cs="Arial"/>
+          <w:sz w:val="20"/>
+          <w:szCs w:val="20"/>
+        </w:rPr>
+        <w:t>Transitioned data pipeline to modern AWS data lake with MySQL tables for storage and computation</w:t>
+      </w:r>
+    </w:p>
+    <w:p>
+      <w:pPr>
+        <w:numPr>
+          <w:ilvl w:val="0"/>
+          <w:numId w:val="5"/>
+        </w:numPr>
+        <w:spacing w:line="205" w:lineRule="atLeast"/>
+        <w:ind w:left="330" w:hanging="252"/>
+        <w:rPr>
+          <w:rFonts w:ascii="Arial" w:eastAsia="Arial" w:hAnsi="Arial" w:cs="Arial"/>
+          <w:sz w:val="20"/>
+          <w:szCs w:val="20"/>
+        </w:rPr>
+      </w:pPr>
+      <w:r>
+        <w:rPr>
+          <w:rFonts w:ascii="Arial" w:eastAsia="Arial" w:hAnsi="Arial" w:cs="Arial"/>
+          <w:sz w:val="20"/>
+          <w:szCs w:val="20"/>
+        </w:rPr>
+        <w:t xml:space="preserve">Improved data labelling process with multi-hot-encoding, reducing model complexity from </w:t>
       </w:r>
       <w:proofErr w:type="gramStart"/>
       <w:r>
@@ -1360,15 +1424,7 @@
           <w:sz w:val="20"/>
           <w:szCs w:val="20"/>
         </w:rPr>
-        <w:t>)</w:t>
-      </w:r>
-      <w:r>
-        <w:rPr>
-          <w:rFonts w:ascii="Arial" w:eastAsia="Arial" w:hAnsi="Arial" w:cs="Arial"/>
-          <w:sz w:val="20"/>
-          <w:szCs w:val="20"/>
-        </w:rPr>
-        <w:t xml:space="preserve"> to O(</w:t>
+        <w:t>) to O(</w:t>
       </w:r>
       <m:oMath>
         <m:r>
@@ -1409,23 +1465,7 @@
           <w:sz w:val="20"/>
           <w:szCs w:val="20"/>
         </w:rPr>
-        <w:t>Taught internal company</w:t>
-      </w:r>
-      <w:r>
-        <w:rPr>
-          <w:rFonts w:ascii="Arial" w:eastAsia="Arial" w:hAnsi="Arial" w:cs="Arial"/>
-          <w:sz w:val="20"/>
-          <w:szCs w:val="20"/>
-        </w:rPr>
-        <w:t xml:space="preserve">-wide </w:t>
-      </w:r>
-      <w:r>
-        <w:rPr>
-          <w:rFonts w:ascii="Arial" w:eastAsia="Arial" w:hAnsi="Arial" w:cs="Arial"/>
-          <w:sz w:val="20"/>
-          <w:szCs w:val="20"/>
-        </w:rPr>
-        <w:t xml:space="preserve">course on reinforcement learning, with lectures and </w:t>
+        <w:t xml:space="preserve">Taught internal company-wide course on reinforcement learning, with lectures and </w:t>
       </w:r>
       <w:proofErr w:type="spellStart"/>
       <w:r>
@@ -1688,7 +1728,15 @@
           <w:sz w:val="20"/>
           <w:szCs w:val="20"/>
         </w:rPr>
-        <w:t>synthetic aperture radar (SAR) software interface for firmware and hardware upgrade</w:t>
+        <w:t>software interface for firmware and hardware upgrade</w:t>
+      </w:r>
+      <w:r>
+        <w:rPr>
+          <w:rFonts w:ascii="Arial" w:eastAsia="Arial" w:hAnsi="Arial" w:cs="Arial"/>
+          <w:sz w:val="20"/>
+          <w:szCs w:val="20"/>
+        </w:rPr>
+        <w:t xml:space="preserve"> on classified program</w:t>
       </w:r>
     </w:p>
     <w:p>
@@ -1968,12 +2016,6 @@
           <w:szCs w:val="16"/>
         </w:rPr>
       </w:pPr>
-      <w:r>
-        <w:rPr>
-          <w:rFonts w:eastAsia="Arial"/>
-        </w:rPr>
-        <w:t> </w:t>
-      </w:r>
     </w:p>
     <w:p>
       <w:pPr>
@@ -2013,7 +2055,7 @@
           <w:szCs w:val="20"/>
         </w:rPr>
       </w:pPr>
-      <w:hyperlink r:id="rId7" w:history="1">
+      <w:hyperlink r:id="rId9" w:history="1">
         <w:proofErr w:type="spellStart"/>
         <w:r>
           <w:rPr>
@@ -2160,15 +2202,55 @@
           <w:sz w:val="20"/>
           <w:szCs w:val="20"/>
         </w:rPr>
-        <w:t>Performed novel subgenre interconnect</w:t>
-      </w:r>
-      <w:r>
-        <w:rPr>
-          <w:rFonts w:ascii="Arial" w:eastAsia="Arial" w:hAnsi="Arial" w:cs="Arial"/>
-          <w:sz w:val="20"/>
-          <w:szCs w:val="20"/>
-        </w:rPr>
-        <w:t>ivity</w:t>
+        <w:t xml:space="preserve">Performed novel </w:t>
+      </w:r>
+      <w:r>
+        <w:rPr>
+          <w:rFonts w:ascii="Arial" w:eastAsia="Arial" w:hAnsi="Arial" w:cs="Arial"/>
+          <w:sz w:val="20"/>
+          <w:szCs w:val="20"/>
+        </w:rPr>
+        <w:t xml:space="preserve">insight into </w:t>
+      </w:r>
+      <w:r>
+        <w:rPr>
+          <w:rFonts w:ascii="Arial" w:eastAsia="Arial" w:hAnsi="Arial" w:cs="Arial"/>
+          <w:sz w:val="20"/>
+          <w:szCs w:val="20"/>
+        </w:rPr>
+        <w:t xml:space="preserve">subgenre </w:t>
+      </w:r>
+      <w:r>
+        <w:rPr>
+          <w:rFonts w:ascii="Arial" w:eastAsia="Arial" w:hAnsi="Arial" w:cs="Arial"/>
+          <w:sz w:val="20"/>
+          <w:szCs w:val="20"/>
+        </w:rPr>
+        <w:t xml:space="preserve">relationships through </w:t>
+      </w:r>
+      <w:r>
+        <w:rPr>
+          <w:rFonts w:ascii="Arial" w:eastAsia="Arial" w:hAnsi="Arial" w:cs="Arial"/>
+          <w:sz w:val="20"/>
+          <w:szCs w:val="20"/>
+        </w:rPr>
+        <w:t xml:space="preserve">analysis </w:t>
+      </w:r>
+      <w:r>
+        <w:rPr>
+          <w:rFonts w:ascii="Arial" w:eastAsia="Arial" w:hAnsi="Arial" w:cs="Arial"/>
+          <w:sz w:val="20"/>
+          <w:szCs w:val="20"/>
+        </w:rPr>
+        <w:t xml:space="preserve">from </w:t>
+      </w:r>
+      <w:r>
+        <w:rPr>
+          <w:rFonts w:ascii="Arial" w:eastAsia="Arial" w:hAnsi="Arial" w:cs="Arial"/>
+          <w:sz w:val="20"/>
+          <w:szCs w:val="20"/>
+        </w:rPr>
+        <w:t>track recommendation collisions</w:t>
       </w:r>
       <w:r>
         <w:rPr>
@@ -2178,46 +2260,16 @@
         </w:rPr>
         <w:t xml:space="preserve"> </w:t>
       </w:r>
-      <w:r>
-        <w:rPr>
-          <w:rFonts w:ascii="Arial" w:eastAsia="Arial" w:hAnsi="Arial" w:cs="Arial"/>
-          <w:sz w:val="20"/>
-          <w:szCs w:val="20"/>
-        </w:rPr>
-        <w:t xml:space="preserve">graphical </w:t>
-      </w:r>
-      <w:r>
-        <w:rPr>
-          <w:rFonts w:ascii="Arial" w:eastAsia="Arial" w:hAnsi="Arial" w:cs="Arial"/>
-          <w:sz w:val="20"/>
-          <w:szCs w:val="20"/>
-        </w:rPr>
-        <w:t xml:space="preserve">analysis </w:t>
-      </w:r>
-      <w:r>
-        <w:rPr>
-          <w:rFonts w:ascii="Arial" w:eastAsia="Arial" w:hAnsi="Arial" w:cs="Arial"/>
-          <w:sz w:val="20"/>
-          <w:szCs w:val="20"/>
-        </w:rPr>
-        <w:t xml:space="preserve">from </w:t>
-      </w:r>
-      <w:r>
-        <w:rPr>
-          <w:rFonts w:ascii="Arial" w:eastAsia="Arial" w:hAnsi="Arial" w:cs="Arial"/>
-          <w:sz w:val="20"/>
-          <w:szCs w:val="20"/>
-        </w:rPr>
-        <w:t>track recommendation collisions</w:t>
-      </w:r>
-      <w:r>
-        <w:rPr>
-          <w:rFonts w:ascii="Arial" w:eastAsia="Arial" w:hAnsi="Arial" w:cs="Arial"/>
-          <w:sz w:val="20"/>
-          <w:szCs w:val="20"/>
-        </w:rPr>
-        <w:t xml:space="preserve"> </w:t>
-      </w:r>
+    </w:p>
+    <w:p>
+      <w:pPr>
+        <w:pStyle w:val="NoSpacing"/>
+        <w:rPr>
+          <w:rFonts w:eastAsia="Arial"/>
+          <w:sz w:val="16"/>
+          <w:szCs w:val="16"/>
+        </w:rPr>
+      </w:pPr>
     </w:p>
     <w:p>
       <w:pPr>
@@ -2230,192 +2282,7 @@
           <w:szCs w:val="20"/>
         </w:rPr>
       </w:pPr>
-    </w:p>
-    <w:p>
-      <w:pPr>
-        <w:spacing w:line="205" w:lineRule="atLeast"/>
-        <w:rPr>
-          <w:rFonts w:ascii="Arial" w:eastAsia="Arial" w:hAnsi="Arial" w:cs="Arial"/>
-          <w:b/>
-          <w:bCs/>
-          <w:sz w:val="20"/>
-          <w:szCs w:val="20"/>
-        </w:rPr>
-      </w:pPr>
-      <w:hyperlink r:id="rId8" w:history="1">
-        <w:r>
-          <w:rPr>
-            <w:rStyle w:val="Hyperlink"/>
-            <w:rFonts w:ascii="Arial" w:eastAsia="Arial" w:hAnsi="Arial" w:cs="Arial"/>
-            <w:b/>
-            <w:bCs/>
-            <w:sz w:val="20"/>
-            <w:szCs w:val="20"/>
-          </w:rPr>
-          <w:t>Learning to Learn</w:t>
-        </w:r>
-      </w:hyperlink>
-      <w:r>
-        <w:rPr>
-          <w:rFonts w:ascii="Arial" w:eastAsia="Arial" w:hAnsi="Arial" w:cs="Arial"/>
-          <w:b/>
-          <w:bCs/>
-          <w:sz w:val="20"/>
-          <w:szCs w:val="20"/>
-        </w:rPr>
-        <w:t xml:space="preserve"> - Math Word Problem Kaggle Competition</w:t>
-      </w:r>
-    </w:p>
-    <w:p>
-      <w:pPr>
-        <w:numPr>
-          <w:ilvl w:val="0"/>
-          <w:numId w:val="10"/>
-        </w:numPr>
-        <w:spacing w:line="205" w:lineRule="atLeast"/>
-        <w:ind w:left="330" w:hanging="252"/>
-        <w:rPr>
-          <w:rFonts w:ascii="Arial" w:eastAsia="Arial" w:hAnsi="Arial" w:cs="Arial"/>
-          <w:sz w:val="20"/>
-          <w:szCs w:val="20"/>
-        </w:rPr>
-      </w:pPr>
-      <w:r>
-        <w:rPr>
-          <w:rFonts w:ascii="Arial" w:eastAsia="Arial" w:hAnsi="Arial" w:cs="Arial"/>
-          <w:sz w:val="20"/>
-          <w:szCs w:val="20"/>
-        </w:rPr>
-        <w:t xml:space="preserve">Ranked </w:t>
-      </w:r>
-      <w:r>
-        <w:rPr>
-          <w:rFonts w:ascii="Arial" w:eastAsia="Arial" w:hAnsi="Arial" w:cs="Arial"/>
-          <w:sz w:val="20"/>
-          <w:szCs w:val="20"/>
-        </w:rPr>
-        <w:t>3</w:t>
-      </w:r>
-      <w:r>
-        <w:rPr>
-          <w:rFonts w:ascii="Arial" w:eastAsia="Arial" w:hAnsi="Arial" w:cs="Arial"/>
-          <w:sz w:val="20"/>
-          <w:szCs w:val="20"/>
-          <w:vertAlign w:val="superscript"/>
-        </w:rPr>
-        <w:t>rd</w:t>
-      </w:r>
-      <w:r>
-        <w:rPr>
-          <w:rFonts w:ascii="Arial" w:eastAsia="Arial" w:hAnsi="Arial" w:cs="Arial"/>
-          <w:sz w:val="20"/>
-          <w:szCs w:val="20"/>
-        </w:rPr>
-        <w:t xml:space="preserve"> place in deep learning Kaggle </w:t>
-      </w:r>
-      <w:r>
-        <w:rPr>
-          <w:rFonts w:ascii="Arial" w:eastAsia="Arial" w:hAnsi="Arial" w:cs="Arial"/>
-          <w:sz w:val="20"/>
-          <w:szCs w:val="20"/>
-        </w:rPr>
-        <w:t xml:space="preserve">class </w:t>
-      </w:r>
-      <w:r>
-        <w:rPr>
-          <w:rFonts w:ascii="Arial" w:eastAsia="Arial" w:hAnsi="Arial" w:cs="Arial"/>
-          <w:sz w:val="20"/>
-          <w:szCs w:val="20"/>
-        </w:rPr>
-        <w:t xml:space="preserve">competition </w:t>
-      </w:r>
-      <w:r>
-        <w:rPr>
-          <w:rFonts w:ascii="Arial" w:eastAsia="Arial" w:hAnsi="Arial" w:cs="Arial"/>
-          <w:sz w:val="20"/>
-          <w:szCs w:val="20"/>
-        </w:rPr>
-        <w:t>at</w:t>
-      </w:r>
-      <w:r>
-        <w:rPr>
-          <w:rFonts w:ascii="Arial" w:eastAsia="Arial" w:hAnsi="Arial" w:cs="Arial"/>
-          <w:sz w:val="20"/>
-          <w:szCs w:val="20"/>
-        </w:rPr>
-        <w:t xml:space="preserve"> Columbia University</w:t>
-      </w:r>
-      <w:r>
-        <w:rPr>
-          <w:rFonts w:ascii="Arial" w:eastAsia="Arial" w:hAnsi="Arial" w:cs="Arial"/>
-          <w:sz w:val="20"/>
-          <w:szCs w:val="20"/>
-        </w:rPr>
-        <w:t xml:space="preserve"> – Summer 2021</w:t>
-      </w:r>
-    </w:p>
-    <w:p>
-      <w:pPr>
-        <w:numPr>
-          <w:ilvl w:val="0"/>
-          <w:numId w:val="10"/>
-        </w:numPr>
-        <w:spacing w:line="205" w:lineRule="atLeast"/>
-        <w:ind w:left="330" w:hanging="252"/>
-        <w:rPr>
-          <w:rFonts w:ascii="Arial" w:eastAsia="Arial" w:hAnsi="Arial" w:cs="Arial"/>
-          <w:sz w:val="20"/>
-          <w:szCs w:val="20"/>
-        </w:rPr>
-      </w:pPr>
-      <w:r>
-        <w:rPr>
-          <w:rFonts w:ascii="Arial" w:eastAsia="Arial" w:hAnsi="Arial" w:cs="Arial"/>
-          <w:sz w:val="20"/>
-          <w:szCs w:val="20"/>
-        </w:rPr>
-        <w:t xml:space="preserve">Trained GPT-2 </w:t>
-      </w:r>
-      <w:r>
-        <w:rPr>
-          <w:rFonts w:ascii="Arial" w:eastAsia="Arial" w:hAnsi="Arial" w:cs="Arial"/>
-          <w:sz w:val="20"/>
-          <w:szCs w:val="20"/>
-        </w:rPr>
-        <w:t xml:space="preserve">and graph2tree language models </w:t>
-      </w:r>
-      <w:r>
-        <w:rPr>
-          <w:rFonts w:ascii="Arial" w:eastAsia="Arial" w:hAnsi="Arial" w:cs="Arial"/>
-          <w:sz w:val="20"/>
-          <w:szCs w:val="20"/>
-        </w:rPr>
-        <w:t>to solve math word problems</w:t>
-      </w:r>
-    </w:p>
-    <w:p>
-      <w:pPr>
-        <w:spacing w:after="60" w:line="205" w:lineRule="atLeast"/>
-        <w:ind w:left="330"/>
-        <w:rPr>
-          <w:rFonts w:ascii="Arial" w:eastAsia="Arial" w:hAnsi="Arial" w:cs="Arial"/>
-          <w:sz w:val="20"/>
-          <w:szCs w:val="20"/>
-        </w:rPr>
-      </w:pPr>
-    </w:p>
-    <w:p>
-      <w:pPr>
-        <w:spacing w:line="205" w:lineRule="atLeast"/>
-        <w:rPr>
-          <w:rFonts w:ascii="Arial" w:eastAsia="Arial" w:hAnsi="Arial" w:cs="Arial"/>
-          <w:b/>
-          <w:bCs/>
-          <w:sz w:val="20"/>
-          <w:szCs w:val="20"/>
-        </w:rPr>
-      </w:pPr>
-      <w:hyperlink r:id="rId9" w:history="1">
+      <w:hyperlink r:id="rId10" w:history="1">
         <w:r>
           <w:rPr>
             <w:rStyle w:val="Hyperlink"/>
@@ -2501,11 +2368,12 @@
     </w:p>
     <w:p>
       <w:pPr>
-        <w:spacing w:line="205" w:lineRule="atLeast"/>
-        <w:rPr>
-          <w:rFonts w:ascii="Arial" w:eastAsia="Arial" w:hAnsi="Arial" w:cs="Arial"/>
-          <w:sz w:val="20"/>
-          <w:szCs w:val="20"/>
+        <w:pStyle w:val="NoSpacing"/>
+        <w:ind w:left="720"/>
+        <w:rPr>
+          <w:rFonts w:eastAsia="Arial"/>
+          <w:sz w:val="16"/>
+          <w:szCs w:val="16"/>
         </w:rPr>
       </w:pPr>
     </w:p>
@@ -2568,6 +2436,12 @@
       </w:r>
     </w:p>
     <w:sectPr>
+      <w:headerReference w:type="even" r:id="rId11"/>
+      <w:headerReference w:type="default" r:id="rId12"/>
+      <w:footerReference w:type="even" r:id="rId13"/>
+      <w:footerReference w:type="default" r:id="rId14"/>
+      <w:headerReference w:type="first" r:id="rId15"/>
+      <w:footerReference w:type="first" r:id="rId16"/>
       <w:pgSz w:w="12225" w:h="15810"/>
       <w:pgMar w:top="720" w:right="720" w:bottom="720" w:left="720" w:header="708" w:footer="708" w:gutter="0"/>
       <w:cols w:space="708"/>
@@ -2576,8 +2450,106 @@
 </w:document>
 </file>
 
+<file path=word/endnotes.xml><?xml version="1.0" encoding="utf-8"?>
+<w:endnotes xmlns:wpc="http://schemas.microsoft.com/office/word/2010/wordprocessingCanvas" xmlns:cx="http://schemas.microsoft.com/office/drawing/2014/chartex" xmlns:cx1="http://schemas.microsoft.com/office/drawing/2015/9/8/chartex" xmlns:cx2="http://schemas.microsoft.com/office/drawing/2015/10/21/chartex" xmlns:cx3="http://schemas.microsoft.com/office/drawing/2016/5/9/chartex" xmlns:cx4="http://schemas.microsoft.com/office/drawing/2016/5/10/chartex" xmlns:cx5="http://schemas.microsoft.com/office/drawing/2016/5/11/chartex" xmlns:cx6="http://schemas.microsoft.com/office/drawing/2016/5/12/chartex" xmlns:cx7="http://schemas.microsoft.com/office/drawing/2016/5/13/chartex" xmlns:cx8="http://schemas.microsoft.com/office/drawing/2016/5/14/chartex" xmlns:mc="http://schemas.openxmlformats.org/markup-compatibility/2006" xmlns:aink="http://schemas.microsoft.com/office/drawing/2016/ink" xmlns:am3d="http://schemas.microsoft.com/office/drawing/2017/model3d" xmlns:o="urn:schemas-microsoft-com:office:office" xmlns:r="http://schemas.openxmlformats.org/officeDocument/2006/relationships" xmlns:m="http://schemas.openxmlformats.org/officeDocument/2006/math" xmlns:v="urn:schemas-microsoft-com:vml" xmlns:wp14="http://schemas.microsoft.com/office/word/2010/wordprocessingDrawing" xmlns:wp="http://schemas.openxmlformats.org/drawingml/2006/wordprocessingDrawing" xmlns:w10="urn:schemas-microsoft-com:office:word" xmlns:w="http://schemas.openxmlformats.org/wordprocessingml/2006/main" xmlns:w14="http://schemas.microsoft.com/office/word/2010/wordml" xmlns:w15="http://schemas.microsoft.com/office/word/2012/wordml" xmlns:w16cex="http://schemas.microsoft.com/office/word/2018/wordml/cex" xmlns:w16cid="http://schemas.microsoft.com/office/word/2016/wordml/cid" xmlns:w16="http://schemas.microsoft.com/office/word/2018/wordml" xmlns:w16sdtdh="http://schemas.microsoft.com/office/word/2020/wordml/sdtdatahash" xmlns:w16se="http://schemas.microsoft.com/office/word/2015/wordml/symex" xmlns:wpg="http://schemas.microsoft.com/office/word/2010/wordprocessingGroup" xmlns:wpi="http://schemas.microsoft.com/office/word/2010/wordprocessingInk" xmlns:wne="http://schemas.microsoft.com/office/word/2006/wordml" xmlns:wps="http://schemas.microsoft.com/office/word/2010/wordprocessingShape" mc:Ignorable="w14 w15 w16se w16cid w16 w16cex w16sdtdh wp14">
+  <w:endnote w:type="separator" w:id="-1">
+    <w:p>
+      <w:r>
+        <w:separator/>
+      </w:r>
+    </w:p>
+  </w:endnote>
+  <w:endnote w:type="continuationSeparator" w:id="0">
+    <w:p>
+      <w:r>
+        <w:continuationSeparator/>
+      </w:r>
+    </w:p>
+  </w:endnote>
+</w:endnotes>
+</file>
+
+<file path=word/footer1.xml><?xml version="1.0" encoding="utf-8"?>
+<w:ftr xmlns:wpc="http://schemas.microsoft.com/office/word/2010/wordprocessingCanvas" xmlns:cx="http://schemas.microsoft.com/office/drawing/2014/chartex" xmlns:cx1="http://schemas.microsoft.com/office/drawing/2015/9/8/chartex" xmlns:cx2="http://schemas.microsoft.com/office/drawing/2015/10/21/chartex" xmlns:cx3="http://schemas.microsoft.com/office/drawing/2016/5/9/chartex" xmlns:cx4="http://schemas.microsoft.com/office/drawing/2016/5/10/chartex" xmlns:cx5="http://schemas.microsoft.com/office/drawing/2016/5/11/chartex" xmlns:cx6="http://schemas.microsoft.com/office/drawing/2016/5/12/chartex" xmlns:cx7="http://schemas.microsoft.com/office/drawing/2016/5/13/chartex" xmlns:cx8="http://schemas.microsoft.com/office/drawing/2016/5/14/chartex" xmlns:mc="http://schemas.openxmlformats.org/markup-compatibility/2006" xmlns:aink="http://schemas.microsoft.com/office/drawing/2016/ink" xmlns:am3d="http://schemas.microsoft.com/office/drawing/2017/model3d" xmlns:o="urn:schemas-microsoft-com:office:office" xmlns:r="http://schemas.openxmlformats.org/officeDocument/2006/relationships" xmlns:m="http://schemas.openxmlformats.org/officeDocument/2006/math" xmlns:v="urn:schemas-microsoft-com:vml" xmlns:wp14="http://schemas.microsoft.com/office/word/2010/wordprocessingDrawing" xmlns:wp="http://schemas.openxmlformats.org/drawingml/2006/wordprocessingDrawing" xmlns:w10="urn:schemas-microsoft-com:office:word" xmlns:w="http://schemas.openxmlformats.org/wordprocessingml/2006/main" xmlns:w14="http://schemas.microsoft.com/office/word/2010/wordml" xmlns:w15="http://schemas.microsoft.com/office/word/2012/wordml" xmlns:w16cex="http://schemas.microsoft.com/office/word/2018/wordml/cex" xmlns:w16cid="http://schemas.microsoft.com/office/word/2016/wordml/cid" xmlns:w16="http://schemas.microsoft.com/office/word/2018/wordml" xmlns:w16sdtdh="http://schemas.microsoft.com/office/word/2020/wordml/sdtdatahash" xmlns:w16se="http://schemas.microsoft.com/office/word/2015/wordml/symex" xmlns:wpg="http://schemas.microsoft.com/office/word/2010/wordprocessingGroup" xmlns:wpi="http://schemas.microsoft.com/office/word/2010/wordprocessingInk" xmlns:wne="http://schemas.microsoft.com/office/word/2006/wordml" xmlns:wps="http://schemas.microsoft.com/office/word/2010/wordprocessingShape" mc:Ignorable="w14 w15 w16se w16cid w16 w16cex w16sdtdh wp14">
+  <w:p>
+    <w:pPr>
+      <w:pStyle w:val="Footer"/>
+    </w:pPr>
+  </w:p>
+</w:ftr>
+</file>
+
+<file path=word/footer2.xml><?xml version="1.0" encoding="utf-8"?>
+<w:ftr xmlns:wpc="http://schemas.microsoft.com/office/word/2010/wordprocessingCanvas" xmlns:cx="http://schemas.microsoft.com/office/drawing/2014/chartex" xmlns:cx1="http://schemas.microsoft.com/office/drawing/2015/9/8/chartex" xmlns:cx2="http://schemas.microsoft.com/office/drawing/2015/10/21/chartex" xmlns:cx3="http://schemas.microsoft.com/office/drawing/2016/5/9/chartex" xmlns:cx4="http://schemas.microsoft.com/office/drawing/2016/5/10/chartex" xmlns:cx5="http://schemas.microsoft.com/office/drawing/2016/5/11/chartex" xmlns:cx6="http://schemas.microsoft.com/office/drawing/2016/5/12/chartex" xmlns:cx7="http://schemas.microsoft.com/office/drawing/2016/5/13/chartex" xmlns:cx8="http://schemas.microsoft.com/office/drawing/2016/5/14/chartex" xmlns:mc="http://schemas.openxmlformats.org/markup-compatibility/2006" xmlns:aink="http://schemas.microsoft.com/office/drawing/2016/ink" xmlns:am3d="http://schemas.microsoft.com/office/drawing/2017/model3d" xmlns:o="urn:schemas-microsoft-com:office:office" xmlns:r="http://schemas.openxmlformats.org/officeDocument/2006/relationships" xmlns:m="http://schemas.openxmlformats.org/officeDocument/2006/math" xmlns:v="urn:schemas-microsoft-com:vml" xmlns:wp14="http://schemas.microsoft.com/office/word/2010/wordprocessingDrawing" xmlns:wp="http://schemas.openxmlformats.org/drawingml/2006/wordprocessingDrawing" xmlns:w10="urn:schemas-microsoft-com:office:word" xmlns:w="http://schemas.openxmlformats.org/wordprocessingml/2006/main" xmlns:w14="http://schemas.microsoft.com/office/word/2010/wordml" xmlns:w15="http://schemas.microsoft.com/office/word/2012/wordml" xmlns:w16cex="http://schemas.microsoft.com/office/word/2018/wordml/cex" xmlns:w16cid="http://schemas.microsoft.com/office/word/2016/wordml/cid" xmlns:w16="http://schemas.microsoft.com/office/word/2018/wordml" xmlns:w16sdtdh="http://schemas.microsoft.com/office/word/2020/wordml/sdtdatahash" xmlns:w16se="http://schemas.microsoft.com/office/word/2015/wordml/symex" xmlns:wpg="http://schemas.microsoft.com/office/word/2010/wordprocessingGroup" xmlns:wpi="http://schemas.microsoft.com/office/word/2010/wordprocessingInk" xmlns:wne="http://schemas.microsoft.com/office/word/2006/wordml" xmlns:wps="http://schemas.microsoft.com/office/word/2010/wordprocessingShape" mc:Ignorable="w14 w15 w16se w16cid w16 w16cex w16sdtdh wp14">
+  <w:p>
+    <w:pPr>
+      <w:pStyle w:val="Footer"/>
+    </w:pPr>
+  </w:p>
+</w:ftr>
+</file>
+
+<file path=word/footer3.xml><?xml version="1.0" encoding="utf-8"?>
+<w:ftr xmlns:wpc="http://schemas.microsoft.com/office/word/2010/wordprocessingCanvas" xmlns:cx="http://schemas.microsoft.com/office/drawing/2014/chartex" xmlns:cx1="http://schemas.microsoft.com/office/drawing/2015/9/8/chartex" xmlns:cx2="http://schemas.microsoft.com/office/drawing/2015/10/21/chartex" xmlns:cx3="http://schemas.microsoft.com/office/drawing/2016/5/9/chartex" xmlns:cx4="http://schemas.microsoft.com/office/drawing/2016/5/10/chartex" xmlns:cx5="http://schemas.microsoft.com/office/drawing/2016/5/11/chartex" xmlns:cx6="http://schemas.microsoft.com/office/drawing/2016/5/12/chartex" xmlns:cx7="http://schemas.microsoft.com/office/drawing/2016/5/13/chartex" xmlns:cx8="http://schemas.microsoft.com/office/drawing/2016/5/14/chartex" xmlns:mc="http://schemas.openxmlformats.org/markup-compatibility/2006" xmlns:aink="http://schemas.microsoft.com/office/drawing/2016/ink" xmlns:am3d="http://schemas.microsoft.com/office/drawing/2017/model3d" xmlns:o="urn:schemas-microsoft-com:office:office" xmlns:r="http://schemas.openxmlformats.org/officeDocument/2006/relationships" xmlns:m="http://schemas.openxmlformats.org/officeDocument/2006/math" xmlns:v="urn:schemas-microsoft-com:vml" xmlns:wp14="http://schemas.microsoft.com/office/word/2010/wordprocessingDrawing" xmlns:wp="http://schemas.openxmlformats.org/drawingml/2006/wordprocessingDrawing" xmlns:w10="urn:schemas-microsoft-com:office:word" xmlns:w="http://schemas.openxmlformats.org/wordprocessingml/2006/main" xmlns:w14="http://schemas.microsoft.com/office/word/2010/wordml" xmlns:w15="http://schemas.microsoft.com/office/word/2012/wordml" xmlns:w16cex="http://schemas.microsoft.com/office/word/2018/wordml/cex" xmlns:w16cid="http://schemas.microsoft.com/office/word/2016/wordml/cid" xmlns:w16="http://schemas.microsoft.com/office/word/2018/wordml" xmlns:w16sdtdh="http://schemas.microsoft.com/office/word/2020/wordml/sdtdatahash" xmlns:w16se="http://schemas.microsoft.com/office/word/2015/wordml/symex" xmlns:wpg="http://schemas.microsoft.com/office/word/2010/wordprocessingGroup" xmlns:wpi="http://schemas.microsoft.com/office/word/2010/wordprocessingInk" xmlns:wne="http://schemas.microsoft.com/office/word/2006/wordml" xmlns:wps="http://schemas.microsoft.com/office/word/2010/wordprocessingShape" mc:Ignorable="w14 w15 w16se w16cid w16 w16cex w16sdtdh wp14">
+  <w:p>
+    <w:pPr>
+      <w:pStyle w:val="Footer"/>
+    </w:pPr>
+  </w:p>
+</w:ftr>
+</file>
+
+<file path=word/footnotes.xml><?xml version="1.0" encoding="utf-8"?>
+<w:footnotes xmlns:wpc="http://schemas.microsoft.com/office/word/2010/wordprocessingCanvas" xmlns:cx="http://schemas.microsoft.com/office/drawing/2014/chartex" xmlns:cx1="http://schemas.microsoft.com/office/drawing/2015/9/8/chartex" xmlns:cx2="http://schemas.microsoft.com/office/drawing/2015/10/21/chartex" xmlns:cx3="http://schemas.microsoft.com/office/drawing/2016/5/9/chartex" xmlns:cx4="http://schemas.microsoft.com/office/drawing/2016/5/10/chartex" xmlns:cx5="http://schemas.microsoft.com/office/drawing/2016/5/11/chartex" xmlns:cx6="http://schemas.microsoft.com/office/drawing/2016/5/12/chartex" xmlns:cx7="http://schemas.microsoft.com/office/drawing/2016/5/13/chartex" xmlns:cx8="http://schemas.microsoft.com/office/drawing/2016/5/14/chartex" xmlns:mc="http://schemas.openxmlformats.org/markup-compatibility/2006" xmlns:aink="http://schemas.microsoft.com/office/drawing/2016/ink" xmlns:am3d="http://schemas.microsoft.com/office/drawing/2017/model3d" xmlns:o="urn:schemas-microsoft-com:office:office" xmlns:r="http://schemas.openxmlformats.org/officeDocument/2006/relationships" xmlns:m="http://schemas.openxmlformats.org/officeDocument/2006/math" xmlns:v="urn:schemas-microsoft-com:vml" xmlns:wp14="http://schemas.microsoft.com/office/word/2010/wordprocessingDrawing" xmlns:wp="http://schemas.openxmlformats.org/drawingml/2006/wordprocessingDrawing" xmlns:w10="urn:schemas-microsoft-com:office:word" xmlns:w="http://schemas.openxmlformats.org/wordprocessingml/2006/main" xmlns:w14="http://schemas.microsoft.com/office/word/2010/wordml" xmlns:w15="http://schemas.microsoft.com/office/word/2012/wordml" xmlns:w16cex="http://schemas.microsoft.com/office/word/2018/wordml/cex" xmlns:w16cid="http://schemas.microsoft.com/office/word/2016/wordml/cid" xmlns:w16="http://schemas.microsoft.com/office/word/2018/wordml" xmlns:w16sdtdh="http://schemas.microsoft.com/office/word/2020/wordml/sdtdatahash" xmlns:w16se="http://schemas.microsoft.com/office/word/2015/wordml/symex" xmlns:wpg="http://schemas.microsoft.com/office/word/2010/wordprocessingGroup" xmlns:wpi="http://schemas.microsoft.com/office/word/2010/wordprocessingInk" xmlns:wne="http://schemas.microsoft.com/office/word/2006/wordml" xmlns:wps="http://schemas.microsoft.com/office/word/2010/wordprocessingShape" mc:Ignorable="w14 w15 w16se w16cid w16 w16cex w16sdtdh wp14">
+  <w:footnote w:type="separator" w:id="-1">
+    <w:p>
+      <w:r>
+        <w:separator/>
+      </w:r>
+    </w:p>
+  </w:footnote>
+  <w:footnote w:type="continuationSeparator" w:id="0">
+    <w:p>
+      <w:r>
+        <w:continuationSeparator/>
+      </w:r>
+    </w:p>
+  </w:footnote>
+</w:footnotes>
+</file>
+
+<file path=word/header1.xml><?xml version="1.0" encoding="utf-8"?>
+<w:hdr xmlns:wpc="http://schemas.microsoft.com/office/word/2010/wordprocessingCanvas" xmlns:cx="http://schemas.microsoft.com/office/drawing/2014/chartex" xmlns:cx1="http://schemas.microsoft.com/office/drawing/2015/9/8/chartex" xmlns:cx2="http://schemas.microsoft.com/office/drawing/2015/10/21/chartex" xmlns:cx3="http://schemas.microsoft.com/office/drawing/2016/5/9/chartex" xmlns:cx4="http://schemas.microsoft.com/office/drawing/2016/5/10/chartex" xmlns:cx5="http://schemas.microsoft.com/office/drawing/2016/5/11/chartex" xmlns:cx6="http://schemas.microsoft.com/office/drawing/2016/5/12/chartex" xmlns:cx7="http://schemas.microsoft.com/office/drawing/2016/5/13/chartex" xmlns:cx8="http://schemas.microsoft.com/office/drawing/2016/5/14/chartex" xmlns:mc="http://schemas.openxmlformats.org/markup-compatibility/2006" xmlns:aink="http://schemas.microsoft.com/office/drawing/2016/ink" xmlns:am3d="http://schemas.microsoft.com/office/drawing/2017/model3d" xmlns:o="urn:schemas-microsoft-com:office:office" xmlns:r="http://schemas.openxmlformats.org/officeDocument/2006/relationships" xmlns:m="http://schemas.openxmlformats.org/officeDocument/2006/math" xmlns:v="urn:schemas-microsoft-com:vml" xmlns:wp14="http://schemas.microsoft.com/office/word/2010/wordprocessingDrawing" xmlns:wp="http://schemas.openxmlformats.org/drawingml/2006/wordprocessingDrawing" xmlns:w10="urn:schemas-microsoft-com:office:word" xmlns:w="http://schemas.openxmlformats.org/wordprocessingml/2006/main" xmlns:w14="http://schemas.microsoft.com/office/word/2010/wordml" xmlns:w15="http://schemas.microsoft.com/office/word/2012/wordml" xmlns:w16cex="http://schemas.microsoft.com/office/word/2018/wordml/cex" xmlns:w16cid="http://schemas.microsoft.com/office/word/2016/wordml/cid" xmlns:w16="http://schemas.microsoft.com/office/word/2018/wordml" xmlns:w16sdtdh="http://schemas.microsoft.com/office/word/2020/wordml/sdtdatahash" xmlns:w16se="http://schemas.microsoft.com/office/word/2015/wordml/symex" xmlns:wpg="http://schemas.microsoft.com/office/word/2010/wordprocessingGroup" xmlns:wpi="http://schemas.microsoft.com/office/word/2010/wordprocessingInk" xmlns:wne="http://schemas.microsoft.com/office/word/2006/wordml" xmlns:wps="http://schemas.microsoft.com/office/word/2010/wordprocessingShape" mc:Ignorable="w14 w15 w16se w16cid w16 w16cex w16sdtdh wp14">
+  <w:p>
+    <w:pPr>
+      <w:pStyle w:val="Header"/>
+    </w:pPr>
+  </w:p>
+</w:hdr>
+</file>
+
+<file path=word/header2.xml><?xml version="1.0" encoding="utf-8"?>
+<w:hdr xmlns:wpc="http://schemas.microsoft.com/office/word/2010/wordprocessingCanvas" xmlns:cx="http://schemas.microsoft.com/office/drawing/2014/chartex" xmlns:cx1="http://schemas.microsoft.com/office/drawing/2015/9/8/chartex" xmlns:cx2="http://schemas.microsoft.com/office/drawing/2015/10/21/chartex" xmlns:cx3="http://schemas.microsoft.com/office/drawing/2016/5/9/chartex" xmlns:cx4="http://schemas.microsoft.com/office/drawing/2016/5/10/chartex" xmlns:cx5="http://schemas.microsoft.com/office/drawing/2016/5/11/chartex" xmlns:cx6="http://schemas.microsoft.com/office/drawing/2016/5/12/chartex" xmlns:cx7="http://schemas.microsoft.com/office/drawing/2016/5/13/chartex" xmlns:cx8="http://schemas.microsoft.com/office/drawing/2016/5/14/chartex" xmlns:mc="http://schemas.openxmlformats.org/markup-compatibility/2006" xmlns:aink="http://schemas.microsoft.com/office/drawing/2016/ink" xmlns:am3d="http://schemas.microsoft.com/office/drawing/2017/model3d" xmlns:o="urn:schemas-microsoft-com:office:office" xmlns:r="http://schemas.openxmlformats.org/officeDocument/2006/relationships" xmlns:m="http://schemas.openxmlformats.org/officeDocument/2006/math" xmlns:v="urn:schemas-microsoft-com:vml" xmlns:wp14="http://schemas.microsoft.com/office/word/2010/wordprocessingDrawing" xmlns:wp="http://schemas.openxmlformats.org/drawingml/2006/wordprocessingDrawing" xmlns:w10="urn:schemas-microsoft-com:office:word" xmlns:w="http://schemas.openxmlformats.org/wordprocessingml/2006/main" xmlns:w14="http://schemas.microsoft.com/office/word/2010/wordml" xmlns:w15="http://schemas.microsoft.com/office/word/2012/wordml" xmlns:w16cex="http://schemas.microsoft.com/office/word/2018/wordml/cex" xmlns:w16cid="http://schemas.microsoft.com/office/word/2016/wordml/cid" xmlns:w16="http://schemas.microsoft.com/office/word/2018/wordml" xmlns:w16sdtdh="http://schemas.microsoft.com/office/word/2020/wordml/sdtdatahash" xmlns:w16se="http://schemas.microsoft.com/office/word/2015/wordml/symex" xmlns:wpg="http://schemas.microsoft.com/office/word/2010/wordprocessingGroup" xmlns:wpi="http://schemas.microsoft.com/office/word/2010/wordprocessingInk" xmlns:wne="http://schemas.microsoft.com/office/word/2006/wordml" xmlns:wps="http://schemas.microsoft.com/office/word/2010/wordprocessingShape" mc:Ignorable="w14 w15 w16se w16cid w16 w16cex w16sdtdh wp14">
+  <w:p>
+    <w:pPr>
+      <w:pStyle w:val="Header"/>
+    </w:pPr>
+  </w:p>
+</w:hdr>
+</file>
+
+<file path=word/header3.xml><?xml version="1.0" encoding="utf-8"?>
+<w:hdr xmlns:wpc="http://schemas.microsoft.com/office/word/2010/wordprocessingCanvas" xmlns:cx="http://schemas.microsoft.com/office/drawing/2014/chartex" xmlns:cx1="http://schemas.microsoft.com/office/drawing/2015/9/8/chartex" xmlns:cx2="http://schemas.microsoft.com/office/drawing/2015/10/21/chartex" xmlns:cx3="http://schemas.microsoft.com/office/drawing/2016/5/9/chartex" xmlns:cx4="http://schemas.microsoft.com/office/drawing/2016/5/10/chartex" xmlns:cx5="http://schemas.microsoft.com/office/drawing/2016/5/11/chartex" xmlns:cx6="http://schemas.microsoft.com/office/drawing/2016/5/12/chartex" xmlns:cx7="http://schemas.microsoft.com/office/drawing/2016/5/13/chartex" xmlns:cx8="http://schemas.microsoft.com/office/drawing/2016/5/14/chartex" xmlns:mc="http://schemas.openxmlformats.org/markup-compatibility/2006" xmlns:aink="http://schemas.microsoft.com/office/drawing/2016/ink" xmlns:am3d="http://schemas.microsoft.com/office/drawing/2017/model3d" xmlns:o="urn:schemas-microsoft-com:office:office" xmlns:r="http://schemas.openxmlformats.org/officeDocument/2006/relationships" xmlns:m="http://schemas.openxmlformats.org/officeDocument/2006/math" xmlns:v="urn:schemas-microsoft-com:vml" xmlns:wp14="http://schemas.microsoft.com/office/word/2010/wordprocessingDrawing" xmlns:wp="http://schemas.openxmlformats.org/drawingml/2006/wordprocessingDrawing" xmlns:w10="urn:schemas-microsoft-com:office:word" xmlns:w="http://schemas.openxmlformats.org/wordprocessingml/2006/main" xmlns:w14="http://schemas.microsoft.com/office/word/2010/wordml" xmlns:w15="http://schemas.microsoft.com/office/word/2012/wordml" xmlns:w16cex="http://schemas.microsoft.com/office/word/2018/wordml/cex" xmlns:w16cid="http://schemas.microsoft.com/office/word/2016/wordml/cid" xmlns:w16="http://schemas.microsoft.com/office/word/2018/wordml" xmlns:w16sdtdh="http://schemas.microsoft.com/office/word/2020/wordml/sdtdatahash" xmlns:w16se="http://schemas.microsoft.com/office/word/2015/wordml/symex" xmlns:wpg="http://schemas.microsoft.com/office/word/2010/wordprocessingGroup" xmlns:wpi="http://schemas.microsoft.com/office/word/2010/wordprocessingInk" xmlns:wne="http://schemas.microsoft.com/office/word/2006/wordml" xmlns:wps="http://schemas.microsoft.com/office/word/2010/wordprocessingShape" mc:Ignorable="w14 w15 w16se w16cid w16 w16cex w16sdtdh wp14">
+  <w:p>
+    <w:pPr>
+      <w:pStyle w:val="Header"/>
+    </w:pPr>
+  </w:p>
+</w:hdr>
+</file>
+
 <file path=word/numbering.xml><?xml version="1.0" encoding="utf-8"?>
-<w:numbering xmlns:wpc="http://schemas.microsoft.com/office/word/2010/wordprocessingCanvas" xmlns:cx="http://schemas.microsoft.com/office/drawing/2014/chartex" xmlns:cx1="http://schemas.microsoft.com/office/drawing/2015/9/8/chartex" xmlns:cx2="http://schemas.microsoft.com/office/drawing/2015/10/21/chartex" xmlns:cx3="http://schemas.microsoft.com/office/drawing/2016/5/9/chartex" xmlns:cx4="http://schemas.microsoft.com/office/drawing/2016/5/10/chartex" xmlns:cx5="http://schemas.microsoft.com/office/drawing/2016/5/11/chartex" xmlns:cx6="http://schemas.microsoft.com/office/drawing/2016/5/12/chartex" xmlns:cx7="http://schemas.microsoft.com/office/drawing/2016/5/13/chartex" xmlns:cx8="http://schemas.microsoft.com/office/drawing/2016/5/14/chartex" xmlns:mc="http://schemas.openxmlformats.org/markup-compatibility/2006" xmlns:aink="http://schemas.microsoft.com/office/drawing/2016/ink" xmlns:am3d="http://schemas.microsoft.com/office/drawing/2017/model3d" xmlns:o="urn:schemas-microsoft-com:office:office" xmlns:oel="http://schemas.microsoft.com/office/2019/extlst" xmlns:r="http://schemas.openxmlformats.org/officeDocument/2006/relationships" xmlns:m="http://schemas.openxmlformats.org/officeDocument/2006/math" xmlns:v="urn:schemas-microsoft-com:vml" xmlns:wp14="http://schemas.microsoft.com/office/word/2010/wordprocessingDrawing" xmlns:wp="http://schemas.openxmlformats.org/drawingml/2006/wordprocessingDrawing" xmlns:w10="urn:schemas-microsoft-com:office:word" xmlns:w="http://schemas.openxmlformats.org/wordprocessingml/2006/main" xmlns:w14="http://schemas.microsoft.com/office/word/2010/wordml" xmlns:w15="http://schemas.microsoft.com/office/word/2012/wordml" xmlns:w16cex="http://schemas.microsoft.com/office/word/2018/wordml/cex" xmlns:w16cid="http://schemas.microsoft.com/office/word/2016/wordml/cid" xmlns:w16="http://schemas.microsoft.com/office/word/2018/wordml" xmlns:w16sdtdh="http://schemas.microsoft.com/office/word/2020/wordml/sdtdatahash" xmlns:w16se="http://schemas.microsoft.com/office/word/2015/wordml/symex" xmlns:wpg="http://schemas.microsoft.com/office/word/2010/wordprocessingGroup" xmlns:wpi="http://schemas.microsoft.com/office/word/2010/wordprocessingInk" xmlns:wne="http://schemas.microsoft.com/office/word/2006/wordml" xmlns:wps="http://schemas.microsoft.com/office/word/2010/wordprocessingShape" mc:Ignorable="w14 w15 w16se w16cid w16 w16cex w16sdtdh wp14">
+<w:numbering xmlns:wpc="http://schemas.microsoft.com/office/word/2010/wordprocessingCanvas" xmlns:cx="http://schemas.microsoft.com/office/drawing/2014/chartex" xmlns:cx1="http://schemas.microsoft.com/office/drawing/2015/9/8/chartex" xmlns:cx2="http://schemas.microsoft.com/office/drawing/2015/10/21/chartex" xmlns:cx3="http://schemas.microsoft.com/office/drawing/2016/5/9/chartex" xmlns:cx4="http://schemas.microsoft.com/office/drawing/2016/5/10/chartex" xmlns:cx5="http://schemas.microsoft.com/office/drawing/2016/5/11/chartex" xmlns:cx6="http://schemas.microsoft.com/office/drawing/2016/5/12/chartex" xmlns:cx7="http://schemas.microsoft.com/office/drawing/2016/5/13/chartex" xmlns:cx8="http://schemas.microsoft.com/office/drawing/2016/5/14/chartex" xmlns:mc="http://schemas.openxmlformats.org/markup-compatibility/2006" xmlns:aink="http://schemas.microsoft.com/office/drawing/2016/ink" xmlns:am3d="http://schemas.microsoft.com/office/drawing/2017/model3d" xmlns:o="urn:schemas-microsoft-com:office:office" xmlns:r="http://schemas.openxmlformats.org/officeDocument/2006/relationships" xmlns:m="http://schemas.openxmlformats.org/officeDocument/2006/math" xmlns:v="urn:schemas-microsoft-com:vml" xmlns:wp14="http://schemas.microsoft.com/office/word/2010/wordprocessingDrawing" xmlns:wp="http://schemas.openxmlformats.org/drawingml/2006/wordprocessingDrawing" xmlns:w10="urn:schemas-microsoft-com:office:word" xmlns:w="http://schemas.openxmlformats.org/wordprocessingml/2006/main" xmlns:w14="http://schemas.microsoft.com/office/word/2010/wordml" xmlns:w15="http://schemas.microsoft.com/office/word/2012/wordml" xmlns:w16cex="http://schemas.microsoft.com/office/word/2018/wordml/cex" xmlns:w16cid="http://schemas.microsoft.com/office/word/2016/wordml/cid" xmlns:w16="http://schemas.microsoft.com/office/word/2018/wordml" xmlns:w16sdtdh="http://schemas.microsoft.com/office/word/2020/wordml/sdtdatahash" xmlns:w16se="http://schemas.microsoft.com/office/word/2015/wordml/symex" xmlns:wpg="http://schemas.microsoft.com/office/word/2010/wordprocessingGroup" xmlns:wpi="http://schemas.microsoft.com/office/word/2010/wordprocessingInk" xmlns:wne="http://schemas.microsoft.com/office/word/2006/wordml" xmlns:wps="http://schemas.microsoft.com/office/word/2010/wordprocessingShape" mc:Ignorable="w14 w15 w16se w16cid w16 w16cex w16sdtdh wp14">
   <w:abstractNum w:abstractNumId="0" w15:restartNumberingAfterBreak="0">
     <w:nsid w:val="00000001"/>
     <w:multiLevelType w:val="hybridMultilevel"/>
@@ -4224,40 +4196,40 @@
       </w:rPr>
     </w:lvl>
   </w:abstractNum>
-  <w:num w:numId="1" w16cid:durableId="1632398113">
+  <w:num w:numId="1">
     <w:abstractNumId w:val="0"/>
   </w:num>
-  <w:num w:numId="2" w16cid:durableId="514734684">
+  <w:num w:numId="2">
     <w:abstractNumId w:val="1"/>
   </w:num>
-  <w:num w:numId="3" w16cid:durableId="818502800">
+  <w:num w:numId="3">
     <w:abstractNumId w:val="2"/>
   </w:num>
-  <w:num w:numId="4" w16cid:durableId="802819308">
+  <w:num w:numId="4">
     <w:abstractNumId w:val="3"/>
   </w:num>
-  <w:num w:numId="5" w16cid:durableId="2051876546">
+  <w:num w:numId="5">
     <w:abstractNumId w:val="4"/>
   </w:num>
-  <w:num w:numId="6" w16cid:durableId="776947058">
+  <w:num w:numId="6">
     <w:abstractNumId w:val="5"/>
   </w:num>
-  <w:num w:numId="7" w16cid:durableId="1589659535">
+  <w:num w:numId="7">
     <w:abstractNumId w:val="6"/>
   </w:num>
-  <w:num w:numId="8" w16cid:durableId="1734549523">
+  <w:num w:numId="8">
     <w:abstractNumId w:val="7"/>
   </w:num>
-  <w:num w:numId="9" w16cid:durableId="505750469">
+  <w:num w:numId="9">
     <w:abstractNumId w:val="8"/>
   </w:num>
-  <w:num w:numId="10" w16cid:durableId="1982884784">
+  <w:num w:numId="10">
     <w:abstractNumId w:val="9"/>
   </w:num>
-  <w:num w:numId="11" w16cid:durableId="1146700511">
+  <w:num w:numId="11">
     <w:abstractNumId w:val="10"/>
   </w:num>
-  <w:num w:numId="12" w16cid:durableId="647174629">
+  <w:num w:numId="12">
     <w:abstractNumId w:val="11"/>
   </w:num>
 </w:numbering>
@@ -4860,6 +4832,68 @@
       <w:szCs w:val="24"/>
     </w:rPr>
   </w:style>
+  <w:style w:type="paragraph" w:styleId="Header">
+    <w:name w:val="header"/>
+    <w:basedOn w:val="Normal"/>
+    <w:link w:val="HeaderChar"/>
+    <w:uiPriority w:val="99"/>
+    <w:unhideWhenUsed/>
+    <w:rsid w:val="00181AAB"/>
+    <w:pPr>
+      <w:tabs>
+        <w:tab w:val="center" w:pos="4680"/>
+        <w:tab w:val="right" w:pos="9360"/>
+      </w:tabs>
+    </w:pPr>
+  </w:style>
+  <w:style w:type="character" w:customStyle="1" w:styleId="HeaderChar">
+    <w:name w:val="Header Char"/>
+    <w:basedOn w:val="DefaultParagraphFont"/>
+    <w:link w:val="Header"/>
+    <w:uiPriority w:val="99"/>
+    <w:rsid w:val="00181AAB"/>
+    <w:rPr>
+      <w:sz w:val="24"/>
+      <w:szCs w:val="24"/>
+    </w:rPr>
+  </w:style>
+  <w:style w:type="paragraph" w:styleId="Footer">
+    <w:name w:val="footer"/>
+    <w:basedOn w:val="Normal"/>
+    <w:link w:val="FooterChar"/>
+    <w:uiPriority w:val="99"/>
+    <w:unhideWhenUsed/>
+    <w:rsid w:val="00181AAB"/>
+    <w:pPr>
+      <w:tabs>
+        <w:tab w:val="center" w:pos="4680"/>
+        <w:tab w:val="right" w:pos="9360"/>
+      </w:tabs>
+    </w:pPr>
+  </w:style>
+  <w:style w:type="character" w:customStyle="1" w:styleId="FooterChar">
+    <w:name w:val="Footer Char"/>
+    <w:basedOn w:val="DefaultParagraphFont"/>
+    <w:link w:val="Footer"/>
+    <w:uiPriority w:val="99"/>
+    <w:rsid w:val="00181AAB"/>
+    <w:rPr>
+      <w:sz w:val="24"/>
+      <w:szCs w:val="24"/>
+    </w:rPr>
+  </w:style>
+  <w:style w:type="character" w:styleId="FollowedHyperlink">
+    <w:name w:val="FollowedHyperlink"/>
+    <w:basedOn w:val="DefaultParagraphFont"/>
+    <w:uiPriority w:val="99"/>
+    <w:semiHidden/>
+    <w:unhideWhenUsed/>
+    <w:rsid w:val="001842CC"/>
+    <w:rPr>
+      <w:color w:val="954F72" w:themeColor="followedHyperlink"/>
+      <w:u w:val="single"/>
+    </w:rPr>
+  </w:style>
 </w:styles>
 </file>
 

</xml_diff>